<commit_message>
updated cv and personal statement links
</commit_message>
<xml_diff>
--- a/assets/CV.docx
+++ b/assets/CV.docx
@@ -1,1018 +1,1027 @@
 
 <file path=word/document.xml><?xml version="1.0" encoding="utf-8"?>
-<w:document xmlns:wpc="http://schemas.microsoft.com/office/word/2010/wordprocessingCanvas" xmlns:cx="http://schemas.microsoft.com/office/drawing/2014/chartex" xmlns:cx1="http://schemas.microsoft.com/office/drawing/2015/9/8/chartex" xmlns:cx2="http://schemas.microsoft.com/office/drawing/2015/10/21/chartex" xmlns:cx3="http://schemas.microsoft.com/office/drawing/2016/5/9/chartex" xmlns:cx4="http://schemas.microsoft.com/office/drawing/2016/5/10/chartex" xmlns:cx5="http://schemas.microsoft.com/office/drawing/2016/5/11/chartex" xmlns:cx6="http://schemas.microsoft.com/office/drawing/2016/5/12/chartex" xmlns:cx7="http://schemas.microsoft.com/office/drawing/2016/5/13/chartex" xmlns:cx8="http://schemas.microsoft.com/office/drawing/2016/5/14/chartex" xmlns:mc="http://schemas.openxmlformats.org/markup-compatibility/2006" xmlns:aink="http://schemas.microsoft.com/office/drawing/2016/ink" xmlns:am3d="http://schemas.microsoft.com/office/drawing/2017/model3d" xmlns:o="urn:schemas-microsoft-com:office:office" xmlns:r="http://schemas.openxmlformats.org/officeDocument/2006/relationships" xmlns:m="http://schemas.openxmlformats.org/officeDocument/2006/math" xmlns:v="urn:schemas-microsoft-com:vml" xmlns:wp14="http://schemas.microsoft.com/office/word/2010/wordprocessingDrawing" xmlns:wp="http://schemas.openxmlformats.org/drawingml/2006/wordprocessingDrawing" xmlns:w10="urn:schemas-microsoft-com:office:word" xmlns:w="http://schemas.openxmlformats.org/wordprocessingml/2006/main" xmlns:w14="http://schemas.microsoft.com/office/word/2010/wordml" xmlns:w15="http://schemas.microsoft.com/office/word/2012/wordml" xmlns:w16cex="http://schemas.microsoft.com/office/word/2018/wordml/cex" xmlns:w16cid="http://schemas.microsoft.com/office/word/2016/wordml/cid" xmlns:w16="http://schemas.microsoft.com/office/word/2018/wordml" xmlns:w16sdtdh="http://schemas.microsoft.com/office/word/2020/wordml/sdtdatahash" xmlns:w16se="http://schemas.microsoft.com/office/word/2015/wordml/symex" xmlns:wpg="http://schemas.microsoft.com/office/word/2010/wordprocessingGroup" xmlns:wpi="http://schemas.microsoft.com/office/word/2010/wordprocessingInk" xmlns:wne="http://schemas.microsoft.com/office/word/2006/wordml" xmlns:wps="http://schemas.microsoft.com/office/word/2010/wordprocessingShape" mc:Ignorable="w14 w15 w16se w16cid w16 w16cex w16sdtdh wp14">
+<w:document xmlns:wpc="http://schemas.microsoft.com/office/word/2010/wordprocessingCanvas" xmlns:cx="http://schemas.microsoft.com/office/drawing/2014/chartex" xmlns:cx1="http://schemas.microsoft.com/office/drawing/2015/9/8/chartex" xmlns:cx2="http://schemas.microsoft.com/office/drawing/2015/10/21/chartex" xmlns:cx3="http://schemas.microsoft.com/office/drawing/2016/5/9/chartex" xmlns:cx4="http://schemas.microsoft.com/office/drawing/2016/5/10/chartex" xmlns:cx5="http://schemas.microsoft.com/office/drawing/2016/5/11/chartex" xmlns:cx6="http://schemas.microsoft.com/office/drawing/2016/5/12/chartex" xmlns:cx7="http://schemas.microsoft.com/office/drawing/2016/5/13/chartex" xmlns:cx8="http://schemas.microsoft.com/office/drawing/2016/5/14/chartex" xmlns:mc="http://schemas.openxmlformats.org/markup-compatibility/2006" xmlns:aink="http://schemas.microsoft.com/office/drawing/2016/ink" xmlns:am3d="http://schemas.microsoft.com/office/drawing/2017/model3d" xmlns:o="urn:schemas-microsoft-com:office:office" xmlns:oel="http://schemas.microsoft.com/office/2019/extlst" xmlns:r="http://schemas.openxmlformats.org/officeDocument/2006/relationships" xmlns:m="http://schemas.openxmlformats.org/officeDocument/2006/math" xmlns:v="urn:schemas-microsoft-com:vml" xmlns:wp14="http://schemas.microsoft.com/office/word/2010/wordprocessingDrawing" xmlns:wp="http://schemas.openxmlformats.org/drawingml/2006/wordprocessingDrawing" xmlns:w10="urn:schemas-microsoft-com:office:word" xmlns:w="http://schemas.openxmlformats.org/wordprocessingml/2006/main" xmlns:w14="http://schemas.microsoft.com/office/word/2010/wordml" xmlns:w15="http://schemas.microsoft.com/office/word/2012/wordml" xmlns:w16cex="http://schemas.microsoft.com/office/word/2018/wordml/cex" xmlns:w16cid="http://schemas.microsoft.com/office/word/2016/wordml/cid" xmlns:w16="http://schemas.microsoft.com/office/word/2018/wordml" xmlns:w16du="http://schemas.microsoft.com/office/word/2023/wordml/word16du" xmlns:w16sdtdh="http://schemas.microsoft.com/office/word/2020/wordml/sdtdatahash" xmlns:w16sdtfl="http://schemas.microsoft.com/office/word/2024/wordml/sdtformatlock" xmlns:w16se="http://schemas.microsoft.com/office/word/2015/wordml/symex" xmlns:wpg="http://schemas.microsoft.com/office/word/2010/wordprocessingGroup" xmlns:wpi="http://schemas.microsoft.com/office/word/2010/wordprocessingInk" xmlns:wne="http://schemas.microsoft.com/office/word/2006/wordml" xmlns:wps="http://schemas.microsoft.com/office/word/2010/wordprocessingShape" mc:Ignorable="w14 w15 w16se w16cid w16 w16cex w16sdtdh w16sdtfl w16du wp14">
   <w:body>
     <w:p>
       <w:pPr>
         <w:spacing w:line="240" w:lineRule="auto"/>
         <w:rPr>
-          <w:rFonts w:ascii="Arial Nova" w:eastAsia="Arial Nova" w:hAnsi="Arial Nova" w:cs="Arial Nova"/>
+          <w:rFonts w:ascii="Segoe UI" w:eastAsia="Arial Nova" w:hAnsi="Segoe UI" w:cs="Segoe UI"/>
           <w:b/>
           <w:bCs/>
-          <w:sz w:val="20"/>
-          <w:szCs w:val="20"/>
-        </w:rPr>
-      </w:pPr>
-      <w:r>
-        <w:rPr>
-          <w:rFonts w:ascii="Abadi" w:hAnsi="Abadi" w:cs="Calibri"/>
-          <w:b/>
-          <w:bCs/>
-          <w:noProof/>
-          <w:sz w:val="36"/>
-          <w:szCs w:val="36"/>
-        </w:rPr>
-        <mc:AlternateContent>
-          <mc:Choice Requires="wps">
-            <w:drawing>
-              <wp:anchor distT="0" distB="0" distL="114300" distR="114300" simplePos="0" relativeHeight="251659264" behindDoc="0" locked="0" layoutInCell="1" allowOverlap="1" wp14:anchorId="08BAD36B" wp14:editId="024D64B3">
-                <wp:simplePos x="0" y="0"/>
-                <wp:positionH relativeFrom="margin">
-                  <wp:align>center</wp:align>
-                </wp:positionH>
-                <wp:positionV relativeFrom="paragraph">
-                  <wp:posOffset>-1266825</wp:posOffset>
-                </wp:positionV>
-                <wp:extent cx="8077200" cy="962025"/>
-                <wp:effectExtent l="0" t="0" r="0" b="9525"/>
-                <wp:wrapNone/>
-                <wp:docPr id="1022048472" name="Rectangle 1"/>
-                <wp:cNvGraphicFramePr/>
-                <a:graphic xmlns:a="http://schemas.openxmlformats.org/drawingml/2006/main">
-                  <a:graphicData uri="http://schemas.microsoft.com/office/word/2010/wordprocessingShape">
-                    <wps:wsp>
-                      <wps:cNvSpPr/>
-                      <wps:spPr>
-                        <a:xfrm>
-                          <a:off x="0" y="0"/>
-                          <a:ext cx="8077200" cy="962025"/>
-                        </a:xfrm>
-                        <a:prstGeom prst="rect">
-                          <a:avLst/>
-                        </a:prstGeom>
-                        <a:solidFill>
-                          <a:srgbClr val="A6C59F"/>
-                        </a:solidFill>
-                        <a:ln>
-                          <a:noFill/>
-                        </a:ln>
-                      </wps:spPr>
-                      <wps:style>
-                        <a:lnRef idx="2">
-                          <a:schemeClr val="accent6">
-                            <a:shade val="15000"/>
-                          </a:schemeClr>
-                        </a:lnRef>
-                        <a:fillRef idx="1">
-                          <a:schemeClr val="accent6"/>
-                        </a:fillRef>
-                        <a:effectRef idx="0">
-                          <a:schemeClr val="accent6"/>
-                        </a:effectRef>
-                        <a:fontRef idx="minor">
-                          <a:schemeClr val="lt1"/>
-                        </a:fontRef>
-                      </wps:style>
-                      <wps:txbx>
-                        <w:txbxContent>
-                          <w:p>
-                            <w:pPr>
-                              <w:jc w:val="center"/>
-                              <w:rPr>
-                                <w:rFonts w:ascii="Abadi" w:hAnsi="Abadi" w:cs="Calibri"/>
-                              </w:rPr>
-                            </w:pPr>
-                          </w:p>
-                          <w:p>
-                            <w:pPr>
-                              <w:jc w:val="center"/>
-                              <w:rPr>
-                                <w:rFonts w:ascii="Abadi" w:hAnsi="Abadi" w:cs="Calibri"/>
-                              </w:rPr>
-                            </w:pPr>
-                          </w:p>
-                          <w:p>
-                            <w:pPr>
-                              <w:jc w:val="center"/>
-                              <w:rPr>
-                                <w:rFonts w:ascii="Abadi" w:hAnsi="Abadi" w:cs="Calibri"/>
-                                <w:color w:val="000000" w:themeColor="text1"/>
-                              </w:rPr>
-                            </w:pPr>
-                            <w:r>
-                              <w:rPr>
-                                <w:rFonts w:ascii="Abadi" w:hAnsi="Abadi" w:cs="Calibri"/>
-                                <w:color w:val="000000" w:themeColor="text1"/>
-                              </w:rPr>
-                              <w:t xml:space="preserve">07982939186 </w:t>
-                            </w:r>
-                            <w:r>
-                              <w:rPr>
-                                <w:rFonts w:ascii="Abadi" w:hAnsi="Abadi" w:cs="Calibri"/>
-                                <w:color w:val="000000" w:themeColor="text1"/>
-                              </w:rPr>
-                              <w:tab/>
-                            </w:r>
-                            <w:r>
-                              <w:rPr>
-                                <w:rFonts w:ascii="Abadi" w:hAnsi="Abadi" w:cs="Calibri"/>
-                                <w:color w:val="000000" w:themeColor="text1"/>
-                              </w:rPr>
-                              <w:tab/>
-                            </w:r>
-                            <w:r>
-                              <w:rPr>
-                                <w:rFonts w:ascii="Abadi" w:hAnsi="Abadi" w:cs="Calibri"/>
-                                <w:color w:val="000000" w:themeColor="text1"/>
-                              </w:rPr>
-                              <w:tab/>
-                              <w:t>morganwtlowe@gmail.com</w:t>
-                            </w:r>
-                          </w:p>
-                          <w:p>
-                            <w:pPr>
-                              <w:jc w:val="center"/>
-                              <w:rPr>
-                                <w:rFonts w:ascii="Abadi" w:hAnsi="Abadi" w:cs="Calibri"/>
-                              </w:rPr>
-                            </w:pPr>
-                            <w:r>
-                              <w:rPr>
-                                <w:rFonts w:ascii="Abadi" w:hAnsi="Abadi" w:cs="Calibri"/>
-                              </w:rPr>
-                              <w:t xml:space="preserve"> </w:t>
-                            </w:r>
-                          </w:p>
-                          <w:p>
-                            <w:pPr>
-                              <w:jc w:val="center"/>
-                            </w:pPr>
-                          </w:p>
-                        </w:txbxContent>
-                      </wps:txbx>
-                      <wps:bodyPr rot="0" spcFirstLastPara="0" vertOverflow="overflow" horzOverflow="overflow" vert="horz" wrap="square" lIns="91440" tIns="45720" rIns="91440" bIns="45720" numCol="1" spcCol="0" rtlCol="0" fromWordArt="0" anchor="ctr" anchorCtr="0" forceAA="0" compatLnSpc="1">
-                        <a:prstTxWarp prst="textNoShape">
-                          <a:avLst/>
-                        </a:prstTxWarp>
-                        <a:noAutofit/>
-                      </wps:bodyPr>
-                    </wps:wsp>
-                  </a:graphicData>
-                </a:graphic>
-                <wp14:sizeRelH relativeFrom="margin">
-                  <wp14:pctWidth>0</wp14:pctWidth>
-                </wp14:sizeRelH>
-                <wp14:sizeRelV relativeFrom="margin">
-                  <wp14:pctHeight>0</wp14:pctHeight>
-                </wp14:sizeRelV>
-              </wp:anchor>
-            </w:drawing>
-          </mc:Choice>
-          <mc:Fallback>
-            <w:pict>
-              <v:rect w14:anchorId="08BAD36B" id="Rectangle 1" o:spid="_x0000_s1026" style="position:absolute;margin-left:0;margin-top:-99.75pt;width:636pt;height:75.75pt;z-index:251659264;visibility:visible;mso-wrap-style:square;mso-width-percent:0;mso-height-percent:0;mso-wrap-distance-left:9pt;mso-wrap-distance-top:0;mso-wrap-distance-right:9pt;mso-wrap-distance-bottom:0;mso-position-horizontal:center;mso-position-horizontal-relative:margin;mso-position-vertical:absolute;mso-position-vertical-relative:text;mso-width-percent:0;mso-height-percent:0;mso-width-relative:margin;mso-height-relative:margin;v-text-anchor:middle" o:gfxdata="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" fillcolor="#a6c59f" stroked="f" strokeweight="1pt">
-                <v:textbox>
-                  <w:txbxContent>
-                    <w:p>
-                      <w:pPr>
-                        <w:jc w:val="center"/>
-                        <w:rPr>
-                          <w:rFonts w:ascii="Abadi" w:hAnsi="Abadi" w:cs="Calibri"/>
-                        </w:rPr>
-                      </w:pPr>
-                    </w:p>
-                    <w:p>
-                      <w:pPr>
-                        <w:jc w:val="center"/>
-                        <w:rPr>
-                          <w:rFonts w:ascii="Abadi" w:hAnsi="Abadi" w:cs="Calibri"/>
-                        </w:rPr>
-                      </w:pPr>
-                    </w:p>
-                    <w:p>
-                      <w:pPr>
-                        <w:jc w:val="center"/>
-                        <w:rPr>
-                          <w:rFonts w:ascii="Abadi" w:hAnsi="Abadi" w:cs="Calibri"/>
-                          <w:color w:val="000000" w:themeColor="text1"/>
-                        </w:rPr>
-                      </w:pPr>
-                      <w:r>
-                        <w:rPr>
-                          <w:rFonts w:ascii="Abadi" w:hAnsi="Abadi" w:cs="Calibri"/>
-                          <w:color w:val="000000" w:themeColor="text1"/>
-                        </w:rPr>
-                        <w:t xml:space="preserve">07982939186 </w:t>
-                      </w:r>
-                      <w:r>
-                        <w:rPr>
-                          <w:rFonts w:ascii="Abadi" w:hAnsi="Abadi" w:cs="Calibri"/>
-                          <w:color w:val="000000" w:themeColor="text1"/>
-                        </w:rPr>
-                        <w:tab/>
-                      </w:r>
-                      <w:r>
-                        <w:rPr>
-                          <w:rFonts w:ascii="Abadi" w:hAnsi="Abadi" w:cs="Calibri"/>
-                          <w:color w:val="000000" w:themeColor="text1"/>
-                        </w:rPr>
-                        <w:tab/>
-                      </w:r>
-                      <w:r>
-                        <w:rPr>
-                          <w:rFonts w:ascii="Abadi" w:hAnsi="Abadi" w:cs="Calibri"/>
-                          <w:color w:val="000000" w:themeColor="text1"/>
-                        </w:rPr>
-                        <w:tab/>
-                        <w:t>morganwtlowe@gmail.com</w:t>
-                      </w:r>
-                    </w:p>
-                    <w:p>
-                      <w:pPr>
-                        <w:jc w:val="center"/>
-                        <w:rPr>
-                          <w:rFonts w:ascii="Abadi" w:hAnsi="Abadi" w:cs="Calibri"/>
-                        </w:rPr>
-                      </w:pPr>
-                      <w:r>
-                        <w:rPr>
-                          <w:rFonts w:ascii="Abadi" w:hAnsi="Abadi" w:cs="Calibri"/>
-                        </w:rPr>
-                        <w:t xml:space="preserve"> </w:t>
-                      </w:r>
-                    </w:p>
-                    <w:p>
-                      <w:pPr>
-                        <w:jc w:val="center"/>
-                      </w:pPr>
-                    </w:p>
-                  </w:txbxContent>
-                </v:textbox>
-                <w10:wrap anchorx="margin"/>
-              </v:rect>
-            </w:pict>
-          </mc:Fallback>
-        </mc:AlternateContent>
-      </w:r>
-      <w:r>
-        <w:rPr>
-          <w:rFonts w:ascii="Arial Nova" w:eastAsia="Arial Nova" w:hAnsi="Arial Nova" w:cs="Arial Nova"/>
-          <w:b/>
-          <w:bCs/>
-          <w:sz w:val="36"/>
-          <w:szCs w:val="36"/>
-        </w:rPr>
-        <w:t>Morgan W. T. Lowe</w:t>
-      </w:r>
-    </w:p>
-    <w:p>
-      <w:pPr>
-        <w:spacing w:line="240" w:lineRule="auto"/>
-        <w:rPr>
-          <w:rFonts w:ascii="Arial Nova" w:eastAsia="Arial Nova" w:hAnsi="Arial Nova" w:cs="Arial Nova"/>
-        </w:rPr>
-      </w:pPr>
-      <w:r>
-        <w:rPr>
-          <w:rFonts w:ascii="Arial Nova" w:eastAsia="Arial Nova" w:hAnsi="Arial Nova" w:cs="Arial Nova"/>
-        </w:rPr>
-        <w:t>Student at Birmingham City University</w:t>
-      </w:r>
-      <w:r>
-        <w:rPr>
-          <w:rFonts w:ascii="Abadi" w:hAnsi="Abadi" w:cs="Calibri"/>
-          <w:b/>
-          <w:bCs/>
-          <w:noProof/>
-          <w:sz w:val="36"/>
-          <w:szCs w:val="36"/>
-        </w:rPr>
-        <mc:AlternateContent>
-          <mc:Choice Requires="wps">
-            <w:drawing>
-              <wp:anchor distT="0" distB="0" distL="114300" distR="114300" simplePos="0" relativeHeight="251661312" behindDoc="0" locked="0" layoutInCell="1" allowOverlap="1" wp14:anchorId="6E1CDCAC" wp14:editId="644AB4C9">
-                <wp:simplePos x="0" y="0"/>
-                <wp:positionH relativeFrom="margin">
-                  <wp:posOffset>684530</wp:posOffset>
-                </wp:positionH>
-                <wp:positionV relativeFrom="paragraph">
-                  <wp:posOffset>267335</wp:posOffset>
-                </wp:positionV>
-                <wp:extent cx="4362450" cy="45085"/>
-                <wp:effectExtent l="0" t="0" r="0" b="0"/>
-                <wp:wrapNone/>
-                <wp:docPr id="188413720" name="Rectangle 1"/>
-                <wp:cNvGraphicFramePr/>
-                <a:graphic xmlns:a="http://schemas.openxmlformats.org/drawingml/2006/main">
-                  <a:graphicData uri="http://schemas.microsoft.com/office/word/2010/wordprocessingShape">
-                    <wps:wsp>
-                      <wps:cNvSpPr/>
-                      <wps:spPr>
-                        <a:xfrm flipV="1">
-                          <a:off x="0" y="0"/>
-                          <a:ext cx="4362450" cy="45085"/>
-                        </a:xfrm>
-                        <a:prstGeom prst="rect">
-                          <a:avLst/>
-                        </a:prstGeom>
-                        <a:solidFill>
-                          <a:srgbClr val="A6C59F"/>
-                        </a:solidFill>
-                        <a:ln>
-                          <a:noFill/>
-                        </a:ln>
-                      </wps:spPr>
-                      <wps:style>
-                        <a:lnRef idx="2">
-                          <a:schemeClr val="accent6">
-                            <a:shade val="15000"/>
-                          </a:schemeClr>
-                        </a:lnRef>
-                        <a:fillRef idx="1">
-                          <a:schemeClr val="accent6"/>
-                        </a:fillRef>
-                        <a:effectRef idx="0">
-                          <a:schemeClr val="accent6"/>
-                        </a:effectRef>
-                        <a:fontRef idx="minor">
-                          <a:schemeClr val="lt1"/>
-                        </a:fontRef>
-                      </wps:style>
-                      <wps:txbx>
-                        <w:txbxContent>
-                          <w:p>
-                            <w:pPr>
-                              <w:jc w:val="center"/>
-                            </w:pPr>
-                          </w:p>
-                        </w:txbxContent>
-                      </wps:txbx>
-                      <wps:bodyPr rot="0" spcFirstLastPara="0" vertOverflow="overflow" horzOverflow="overflow" vert="horz" wrap="square" lIns="91440" tIns="45720" rIns="91440" bIns="45720" numCol="1" spcCol="0" rtlCol="0" fromWordArt="0" anchor="ctr" anchorCtr="0" forceAA="0" compatLnSpc="1">
-                        <a:prstTxWarp prst="textNoShape">
-                          <a:avLst/>
-                        </a:prstTxWarp>
-                        <a:noAutofit/>
-                      </wps:bodyPr>
-                    </wps:wsp>
-                  </a:graphicData>
-                </a:graphic>
-                <wp14:sizeRelH relativeFrom="margin">
-                  <wp14:pctWidth>0</wp14:pctWidth>
-                </wp14:sizeRelH>
-                <wp14:sizeRelV relativeFrom="margin">
-                  <wp14:pctHeight>0</wp14:pctHeight>
-                </wp14:sizeRelV>
-              </wp:anchor>
-            </w:drawing>
-          </mc:Choice>
-          <mc:Fallback>
-            <w:pict>
-              <v:rect w14:anchorId="6E1CDCAC" id="_x0000_s1027" style="position:absolute;margin-left:53.9pt;margin-top:21.05pt;width:343.5pt;height:3.55pt;flip:y;z-index:251661312;visibility:visible;mso-wrap-style:square;mso-width-percent:0;mso-height-percent:0;mso-wrap-distance-left:9pt;mso-wrap-distance-top:0;mso-wrap-distance-right:9pt;mso-wrap-distance-bottom:0;mso-position-horizontal:absolute;mso-position-horizontal-relative:margin;mso-position-vertical:absolute;mso-position-vertical-relative:text;mso-width-percent:0;mso-height-percent:0;mso-width-relative:margin;mso-height-relative:margin;v-text-anchor:middle" o:gfxdata="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" fillcolor="#a6c59f" stroked="f" strokeweight="1pt">
-                <v:textbox>
-                  <w:txbxContent>
-                    <w:p>
-                      <w:pPr>
-                        <w:jc w:val="center"/>
-                      </w:pPr>
-                    </w:p>
-                  </w:txbxContent>
-                </v:textbox>
-                <w10:wrap anchorx="margin"/>
-              </v:rect>
-            </w:pict>
-          </mc:Fallback>
-        </mc:AlternateContent>
-      </w:r>
-    </w:p>
-    <w:p>
-      <w:pPr>
-        <w:spacing w:line="240" w:lineRule="auto"/>
-        <w:rPr>
-          <w:rFonts w:ascii="Arial Nova" w:eastAsia="Arial Nova" w:hAnsi="Arial Nova" w:cs="Arial Nova"/>
-          <w:sz w:val="2"/>
-          <w:szCs w:val="2"/>
-        </w:rPr>
-      </w:pPr>
-    </w:p>
-    <w:p>
-      <w:pPr>
-        <w:spacing w:line="240" w:lineRule="auto"/>
-        <w:rPr>
-          <w:rFonts w:ascii="Arial Nova" w:eastAsia="Arial Nova" w:hAnsi="Arial Nova" w:cs="Arial Nova"/>
+          <w:sz w:val="18"/>
+          <w:szCs w:val="18"/>
+        </w:rPr>
+      </w:pPr>
+      <w:r>
+        <w:rPr>
+          <w:rFonts w:ascii="Segoe UI" w:eastAsia="Arial Nova" w:hAnsi="Segoe UI" w:cs="Segoe UI"/>
           <w:b/>
           <w:bCs/>
           <w:sz w:val="32"/>
           <w:szCs w:val="32"/>
         </w:rPr>
-      </w:pPr>
-      <w:r>
-        <w:rPr>
-          <w:rFonts w:ascii="Arial Nova" w:eastAsia="Arial Nova" w:hAnsi="Arial Nova" w:cs="Arial Nova"/>
+        <w:t>Morgan W. T. Lowe</w:t>
+      </w:r>
+    </w:p>
+    <w:p>
+      <w:pPr>
+        <w:spacing w:line="240" w:lineRule="auto"/>
+        <w:rPr>
+          <w:rFonts w:ascii="Segoe UI" w:eastAsia="Arial Nova" w:hAnsi="Segoe UI" w:cs="Segoe UI"/>
           <w:b/>
           <w:bCs/>
-          <w:sz w:val="32"/>
-          <w:szCs w:val="32"/>
-        </w:rPr>
-        <w:t>Profile</w:t>
-      </w:r>
-    </w:p>
-    <w:p>
-      <w:pPr>
-        <w:spacing w:line="240" w:lineRule="auto"/>
-        <w:rPr>
-          <w:rFonts w:ascii="Arial Nova" w:eastAsia="Arial Nova" w:hAnsi="Arial Nova" w:cs="Arial Nova"/>
-        </w:rPr>
-      </w:pPr>
-      <w:r>
-        <w:rPr>
-          <w:rFonts w:ascii="Arial Nova" w:eastAsia="Arial Nova" w:hAnsi="Arial Nova" w:cs="Arial Nova"/>
-        </w:rPr>
-        <w:t>I am currently enrolled in a Computer Games Technology course</w:t>
-      </w:r>
-      <w:r>
-        <w:rPr>
-          <w:rFonts w:ascii="Arial Nova" w:eastAsia="Arial Nova" w:hAnsi="Arial Nova" w:cs="Arial Nova"/>
-        </w:rPr>
-        <w:t xml:space="preserve"> at Birmingham City University</w:t>
-      </w:r>
-      <w:r>
-        <w:rPr>
-          <w:rFonts w:ascii="Arial Nova" w:eastAsia="Arial Nova" w:hAnsi="Arial Nova" w:cs="Arial Nova"/>
-        </w:rPr>
-        <w:t xml:space="preserve">. </w:t>
-      </w:r>
-      <w:r>
-        <w:rPr>
-          <w:rFonts w:ascii="Arial Nova" w:eastAsia="Arial Nova" w:hAnsi="Arial Nova" w:cs="Arial Nova"/>
-        </w:rPr>
-        <w:t xml:space="preserve">I </w:t>
-      </w:r>
-      <w:r>
-        <w:rPr>
-          <w:rFonts w:ascii="Arial Nova" w:eastAsia="Arial Nova" w:hAnsi="Arial Nova" w:cs="Arial Nova"/>
-        </w:rPr>
-        <w:t>am in my second</w:t>
-      </w:r>
-      <w:r>
-        <w:rPr>
-          <w:rFonts w:ascii="Arial Nova" w:eastAsia="Arial Nova" w:hAnsi="Arial Nova" w:cs="Arial Nova"/>
-        </w:rPr>
-        <w:t xml:space="preserve"> year</w:t>
-      </w:r>
-      <w:r>
-        <w:rPr>
-          <w:rFonts w:ascii="Arial Nova" w:eastAsia="Arial Nova" w:hAnsi="Arial Nova" w:cs="Arial Nova"/>
-        </w:rPr>
-        <w:t xml:space="preserve">, and I am now seeking a </w:t>
-      </w:r>
-      <w:r>
-        <w:rPr>
-          <w:rFonts w:ascii="Arial Nova" w:eastAsia="Arial Nova" w:hAnsi="Arial Nova" w:cs="Arial Nova"/>
-        </w:rPr>
-        <w:t>placement</w:t>
-      </w:r>
-      <w:r>
-        <w:rPr>
-          <w:rFonts w:ascii="Arial Nova" w:eastAsia="Arial Nova" w:hAnsi="Arial Nova" w:cs="Arial Nova"/>
-        </w:rPr>
-        <w:t xml:space="preserve"> </w:t>
-      </w:r>
-      <w:r>
-        <w:rPr>
-          <w:rFonts w:ascii="Arial Nova" w:eastAsia="Arial Nova" w:hAnsi="Arial Nova" w:cs="Arial Nova"/>
-        </w:rPr>
-        <w:t xml:space="preserve">role to build my experience in the workplace. </w:t>
-      </w:r>
-      <w:r>
-        <w:rPr>
-          <w:rFonts w:ascii="Arial Nova" w:eastAsia="Arial Nova" w:hAnsi="Arial Nova" w:cs="Arial Nova"/>
-        </w:rPr>
-        <w:t>I am always in a social and team</w:t>
-      </w:r>
-      <w:r>
-        <w:rPr>
-          <w:rFonts w:ascii="Arial Nova" w:eastAsia="Arial Nova" w:hAnsi="Arial Nova" w:cs="Arial Nova"/>
-        </w:rPr>
-        <w:t>-</w:t>
-      </w:r>
-      <w:r>
-        <w:rPr>
-          <w:rFonts w:ascii="Arial Nova" w:eastAsia="Arial Nova" w:hAnsi="Arial Nova" w:cs="Arial Nova"/>
-        </w:rPr>
-        <w:t>based environment when I am working at campus</w:t>
-      </w:r>
-      <w:r>
-        <w:rPr>
-          <w:rFonts w:ascii="Arial Nova" w:eastAsia="Arial Nova" w:hAnsi="Arial Nova" w:cs="Arial Nova"/>
-        </w:rPr>
-        <w:t>, where communication is always a key aspect</w:t>
-      </w:r>
-      <w:r>
-        <w:rPr>
-          <w:rFonts w:ascii="Arial Nova" w:eastAsia="Arial Nova" w:hAnsi="Arial Nova" w:cs="Arial Nova"/>
-        </w:rPr>
-        <w:t>.</w:t>
-      </w:r>
-      <w:r>
-        <w:rPr>
-          <w:rFonts w:ascii="Arial Nova" w:eastAsia="Arial Nova" w:hAnsi="Arial Nova" w:cs="Arial Nova"/>
-        </w:rPr>
-        <w:t xml:space="preserve"> </w:t>
-      </w:r>
-      <w:r>
-        <w:rPr>
-          <w:rFonts w:ascii="Arial Nova" w:eastAsia="Arial Nova" w:hAnsi="Arial Nova" w:cs="Arial Nova"/>
-        </w:rPr>
-        <w:t xml:space="preserve">I also have </w:t>
-      </w:r>
-      <w:r>
-        <w:rPr>
-          <w:rFonts w:ascii="Arial Nova" w:eastAsia="Arial Nova" w:hAnsi="Arial Nova" w:cs="Arial Nova"/>
-        </w:rPr>
-        <w:t>presented</w:t>
-      </w:r>
-      <w:r>
-        <w:rPr>
-          <w:rFonts w:ascii="Arial Nova" w:eastAsia="Arial Nova" w:hAnsi="Arial Nova" w:cs="Arial Nova"/>
-        </w:rPr>
-        <w:t xml:space="preserve"> a lot</w:t>
-      </w:r>
-      <w:r>
-        <w:rPr>
-          <w:rFonts w:ascii="Arial Nova" w:eastAsia="Arial Nova" w:hAnsi="Arial Nova" w:cs="Arial Nova"/>
-        </w:rPr>
-        <w:t xml:space="preserve"> </w:t>
-      </w:r>
-      <w:r>
-        <w:rPr>
-          <w:rFonts w:ascii="Arial Nova" w:eastAsia="Arial Nova" w:hAnsi="Arial Nova" w:cs="Arial Nova"/>
-        </w:rPr>
-        <w:t>in university</w:t>
-      </w:r>
-      <w:r>
-        <w:rPr>
-          <w:rFonts w:ascii="Arial Nova" w:eastAsia="Arial Nova" w:hAnsi="Arial Nova" w:cs="Arial Nova"/>
-        </w:rPr>
-        <w:t xml:space="preserve"> which has built up confidence </w:t>
-      </w:r>
-      <w:r>
-        <w:rPr>
-          <w:rFonts w:ascii="Arial Nova" w:eastAsia="Arial Nova" w:hAnsi="Arial Nova" w:cs="Arial Nova"/>
-        </w:rPr>
-        <w:t>in conversing my ideas.</w:t>
-      </w:r>
-      <w:r>
-        <w:rPr>
-          <w:rFonts w:ascii="Arial Nova" w:eastAsia="Arial Nova" w:hAnsi="Arial Nova" w:cs="Arial Nova"/>
-        </w:rPr>
-        <w:t xml:space="preserve"> </w:t>
-      </w:r>
-    </w:p>
-    <w:p>
-      <w:pPr>
-        <w:spacing w:line="240" w:lineRule="auto"/>
-        <w:rPr>
-          <w:rFonts w:ascii="Arial Nova" w:eastAsia="Arial Nova" w:hAnsi="Arial Nova" w:cs="Arial Nova"/>
+          <w:sz w:val="28"/>
+          <w:szCs w:val="28"/>
+        </w:rPr>
+      </w:pPr>
+      <w:r>
+        <w:rPr>
+          <w:rFonts w:ascii="Segoe UI" w:eastAsia="Arial Nova" w:hAnsi="Segoe UI" w:cs="Segoe UI"/>
           <w:b/>
           <w:bCs/>
-          <w:sz w:val="32"/>
-          <w:szCs w:val="32"/>
-        </w:rPr>
-      </w:pPr>
-      <w:r>
-        <w:rPr>
-          <w:rFonts w:ascii="Arial Nova" w:eastAsia="Arial Nova" w:hAnsi="Arial Nova" w:cs="Arial Nova"/>
+          <w:sz w:val="28"/>
+          <w:szCs w:val="28"/>
+        </w:rPr>
+        <w:t>Profile</w:t>
+      </w:r>
+    </w:p>
+    <w:p>
+      <w:pPr>
+        <w:spacing w:line="240" w:lineRule="auto"/>
+        <w:rPr>
+          <w:rFonts w:ascii="Segoe UI" w:eastAsia="Arial Nova" w:hAnsi="Segoe UI" w:cs="Segoe UI"/>
+          <w:sz w:val="20"/>
+          <w:szCs w:val="20"/>
+        </w:rPr>
+      </w:pPr>
+      <w:r>
+        <w:rPr>
+          <w:rFonts w:ascii="Segoe UI" w:eastAsia="Arial Nova" w:hAnsi="Segoe UI" w:cs="Segoe UI"/>
+          <w:sz w:val="20"/>
+          <w:szCs w:val="20"/>
+        </w:rPr>
+        <w:t>I am currently enrolled in a Computer Games Technology course</w:t>
+      </w:r>
+      <w:r>
+        <w:rPr>
+          <w:rFonts w:ascii="Segoe UI" w:eastAsia="Arial Nova" w:hAnsi="Segoe UI" w:cs="Segoe UI"/>
+          <w:sz w:val="20"/>
+          <w:szCs w:val="20"/>
+        </w:rPr>
+        <w:t xml:space="preserve"> at Birmingham City University</w:t>
+      </w:r>
+      <w:r>
+        <w:rPr>
+          <w:rFonts w:ascii="Segoe UI" w:eastAsia="Arial Nova" w:hAnsi="Segoe UI" w:cs="Segoe UI"/>
+          <w:sz w:val="20"/>
+          <w:szCs w:val="20"/>
+        </w:rPr>
+        <w:t xml:space="preserve">. </w:t>
+      </w:r>
+      <w:r>
+        <w:rPr>
+          <w:rFonts w:ascii="Segoe UI" w:eastAsia="Arial Nova" w:hAnsi="Segoe UI" w:cs="Segoe UI"/>
+          <w:sz w:val="20"/>
+          <w:szCs w:val="20"/>
+        </w:rPr>
+        <w:t xml:space="preserve">I </w:t>
+      </w:r>
+      <w:r>
+        <w:rPr>
+          <w:rFonts w:ascii="Segoe UI" w:eastAsia="Arial Nova" w:hAnsi="Segoe UI" w:cs="Segoe UI"/>
+          <w:sz w:val="20"/>
+          <w:szCs w:val="20"/>
+        </w:rPr>
+        <w:t>am in my second</w:t>
+      </w:r>
+      <w:r>
+        <w:rPr>
+          <w:rFonts w:ascii="Segoe UI" w:eastAsia="Arial Nova" w:hAnsi="Segoe UI" w:cs="Segoe UI"/>
+          <w:sz w:val="20"/>
+          <w:szCs w:val="20"/>
+        </w:rPr>
+        <w:t xml:space="preserve"> year</w:t>
+      </w:r>
+      <w:r>
+        <w:rPr>
+          <w:rFonts w:ascii="Segoe UI" w:eastAsia="Arial Nova" w:hAnsi="Segoe UI" w:cs="Segoe UI"/>
+          <w:sz w:val="20"/>
+          <w:szCs w:val="20"/>
+        </w:rPr>
+        <w:t xml:space="preserve">, and I am now seeking a </w:t>
+      </w:r>
+      <w:r>
+        <w:rPr>
+          <w:rFonts w:ascii="Segoe UI" w:eastAsia="Arial Nova" w:hAnsi="Segoe UI" w:cs="Segoe UI"/>
+          <w:sz w:val="20"/>
+          <w:szCs w:val="20"/>
+        </w:rPr>
+        <w:t>placement</w:t>
+      </w:r>
+      <w:r>
+        <w:rPr>
+          <w:rFonts w:ascii="Segoe UI" w:eastAsia="Arial Nova" w:hAnsi="Segoe UI" w:cs="Segoe UI"/>
+          <w:sz w:val="20"/>
+          <w:szCs w:val="20"/>
+        </w:rPr>
+        <w:t xml:space="preserve"> </w:t>
+      </w:r>
+      <w:r>
+        <w:rPr>
+          <w:rFonts w:ascii="Segoe UI" w:eastAsia="Arial Nova" w:hAnsi="Segoe UI" w:cs="Segoe UI"/>
+          <w:sz w:val="20"/>
+          <w:szCs w:val="20"/>
+        </w:rPr>
+        <w:t xml:space="preserve">role to build my experience in the workplace. </w:t>
+      </w:r>
+      <w:r>
+        <w:rPr>
+          <w:rFonts w:ascii="Segoe UI" w:eastAsia="Arial Nova" w:hAnsi="Segoe UI" w:cs="Segoe UI"/>
+          <w:sz w:val="20"/>
+          <w:szCs w:val="20"/>
+        </w:rPr>
+        <w:t>I am always in a social and team</w:t>
+      </w:r>
+      <w:r>
+        <w:rPr>
+          <w:rFonts w:ascii="Segoe UI" w:eastAsia="Arial Nova" w:hAnsi="Segoe UI" w:cs="Segoe UI"/>
+          <w:sz w:val="20"/>
+          <w:szCs w:val="20"/>
+        </w:rPr>
+        <w:t>-</w:t>
+      </w:r>
+      <w:r>
+        <w:rPr>
+          <w:rFonts w:ascii="Segoe UI" w:eastAsia="Arial Nova" w:hAnsi="Segoe UI" w:cs="Segoe UI"/>
+          <w:sz w:val="20"/>
+          <w:szCs w:val="20"/>
+        </w:rPr>
+        <w:t>based environment when I am working at campus</w:t>
+      </w:r>
+      <w:r>
+        <w:rPr>
+          <w:rFonts w:ascii="Segoe UI" w:eastAsia="Arial Nova" w:hAnsi="Segoe UI" w:cs="Segoe UI"/>
+          <w:sz w:val="20"/>
+          <w:szCs w:val="20"/>
+        </w:rPr>
+        <w:t>, where communication is always a key aspect</w:t>
+      </w:r>
+      <w:r>
+        <w:rPr>
+          <w:rFonts w:ascii="Segoe UI" w:eastAsia="Arial Nova" w:hAnsi="Segoe UI" w:cs="Segoe UI"/>
+          <w:sz w:val="20"/>
+          <w:szCs w:val="20"/>
+        </w:rPr>
+        <w:t>.</w:t>
+      </w:r>
+      <w:r>
+        <w:rPr>
+          <w:rFonts w:ascii="Segoe UI" w:eastAsia="Arial Nova" w:hAnsi="Segoe UI" w:cs="Segoe UI"/>
+          <w:sz w:val="20"/>
+          <w:szCs w:val="20"/>
+        </w:rPr>
+        <w:t xml:space="preserve"> </w:t>
+      </w:r>
+      <w:r>
+        <w:rPr>
+          <w:rFonts w:ascii="Segoe UI" w:eastAsia="Arial Nova" w:hAnsi="Segoe UI" w:cs="Segoe UI"/>
+          <w:sz w:val="20"/>
+          <w:szCs w:val="20"/>
+        </w:rPr>
+        <w:t xml:space="preserve">I also have </w:t>
+      </w:r>
+      <w:r>
+        <w:rPr>
+          <w:rFonts w:ascii="Segoe UI" w:eastAsia="Arial Nova" w:hAnsi="Segoe UI" w:cs="Segoe UI"/>
+          <w:sz w:val="20"/>
+          <w:szCs w:val="20"/>
+        </w:rPr>
+        <w:t>presented</w:t>
+      </w:r>
+      <w:r>
+        <w:rPr>
+          <w:rFonts w:ascii="Segoe UI" w:eastAsia="Arial Nova" w:hAnsi="Segoe UI" w:cs="Segoe UI"/>
+          <w:sz w:val="20"/>
+          <w:szCs w:val="20"/>
+        </w:rPr>
+        <w:t xml:space="preserve"> </w:t>
+      </w:r>
+      <w:r>
+        <w:rPr>
+          <w:rFonts w:ascii="Segoe UI" w:eastAsia="Arial Nova" w:hAnsi="Segoe UI" w:cs="Segoe UI"/>
+          <w:sz w:val="20"/>
+          <w:szCs w:val="20"/>
+        </w:rPr>
+        <w:t>multiple times</w:t>
+      </w:r>
+      <w:r>
+        <w:rPr>
+          <w:rFonts w:ascii="Segoe UI" w:eastAsia="Arial Nova" w:hAnsi="Segoe UI" w:cs="Segoe UI"/>
+          <w:sz w:val="20"/>
+          <w:szCs w:val="20"/>
+        </w:rPr>
+        <w:t xml:space="preserve"> </w:t>
+      </w:r>
+      <w:r>
+        <w:rPr>
+          <w:rFonts w:ascii="Segoe UI" w:eastAsia="Arial Nova" w:hAnsi="Segoe UI" w:cs="Segoe UI"/>
+          <w:sz w:val="20"/>
+          <w:szCs w:val="20"/>
+        </w:rPr>
+        <w:t>in university</w:t>
+      </w:r>
+      <w:r>
+        <w:rPr>
+          <w:rFonts w:ascii="Segoe UI" w:eastAsia="Arial Nova" w:hAnsi="Segoe UI" w:cs="Segoe UI"/>
+          <w:sz w:val="20"/>
+          <w:szCs w:val="20"/>
+        </w:rPr>
+        <w:t xml:space="preserve"> which has built up confidence </w:t>
+      </w:r>
+      <w:r>
+        <w:rPr>
+          <w:rFonts w:ascii="Segoe UI" w:eastAsia="Arial Nova" w:hAnsi="Segoe UI" w:cs="Segoe UI"/>
+          <w:sz w:val="20"/>
+          <w:szCs w:val="20"/>
+        </w:rPr>
+        <w:t>in conversing my ideas.</w:t>
+      </w:r>
+      <w:r>
+        <w:rPr>
+          <w:rFonts w:ascii="Segoe UI" w:eastAsia="Arial Nova" w:hAnsi="Segoe UI" w:cs="Segoe UI"/>
+          <w:sz w:val="20"/>
+          <w:szCs w:val="20"/>
+        </w:rPr>
+        <w:t xml:space="preserve"> </w:t>
+      </w:r>
+    </w:p>
+    <w:p>
+      <w:pPr>
+        <w:spacing w:line="240" w:lineRule="auto"/>
+        <w:rPr>
+          <w:rFonts w:ascii="Segoe UI" w:eastAsia="Arial Nova" w:hAnsi="Segoe UI" w:cs="Segoe UI"/>
           <w:b/>
           <w:bCs/>
-          <w:sz w:val="32"/>
-          <w:szCs w:val="32"/>
-        </w:rPr>
-        <w:t>Experience</w:t>
-      </w:r>
-    </w:p>
-    <w:p>
-      <w:pPr>
-        <w:spacing w:line="240" w:lineRule="auto"/>
-        <w:rPr>
-          <w:rFonts w:ascii="Arial Nova" w:eastAsia="Arial Nova" w:hAnsi="Arial Nova" w:cs="Arial Nova"/>
           <w:sz w:val="28"/>
           <w:szCs w:val="28"/>
         </w:rPr>
       </w:pPr>
       <w:r>
         <w:rPr>
-          <w:rFonts w:ascii="Arial Nova" w:eastAsia="Arial Nova" w:hAnsi="Arial Nova" w:cs="Arial Nova"/>
+          <w:rFonts w:ascii="Segoe UI" w:eastAsia="Arial Nova" w:hAnsi="Segoe UI" w:cs="Segoe UI"/>
+          <w:b/>
+          <w:bCs/>
           <w:sz w:val="28"/>
           <w:szCs w:val="28"/>
         </w:rPr>
-        <w:t>Esports Level Driver for Elusive Motorsport (ESV) in the Forza franchise</w:t>
-      </w:r>
-      <w:r>
-        <w:rPr>
-          <w:rFonts w:ascii="Arial Nova" w:eastAsia="Arial Nova" w:hAnsi="Arial Nova" w:cs="Arial Nova"/>
-          <w:sz w:val="28"/>
-          <w:szCs w:val="28"/>
-        </w:rPr>
-        <w:t xml:space="preserve"> </w:t>
-      </w:r>
-      <w:r>
-        <w:rPr>
-          <w:rFonts w:ascii="Arial Nova" w:eastAsia="Arial Nova" w:hAnsi="Arial Nova" w:cs="Arial Nova"/>
+        <w:t>Experience</w:t>
+      </w:r>
+    </w:p>
+    <w:p>
+      <w:pPr>
+        <w:spacing w:line="240" w:lineRule="auto"/>
+        <w:rPr>
+          <w:rFonts w:ascii="Segoe UI" w:eastAsia="Arial Nova" w:hAnsi="Segoe UI" w:cs="Segoe UI"/>
+        </w:rPr>
+      </w:pPr>
+      <w:r>
+        <w:rPr>
+          <w:rFonts w:ascii="Segoe UI" w:eastAsia="Arial Nova" w:hAnsi="Segoe UI" w:cs="Segoe UI"/>
           <w:sz w:val="24"/>
           <w:szCs w:val="24"/>
         </w:rPr>
-        <w:t>(June 2023 – current)</w:t>
-      </w:r>
-    </w:p>
-    <w:p>
-      <w:pPr>
-        <w:spacing w:line="240" w:lineRule="auto"/>
-        <w:rPr>
-          <w:rFonts w:ascii="Arial Nova" w:eastAsia="Arial Nova" w:hAnsi="Arial Nova" w:cs="Arial Nova"/>
-        </w:rPr>
-      </w:pPr>
-      <w:r>
-        <w:rPr>
-          <w:rFonts w:ascii="Arial Nova" w:eastAsia="Arial Nova" w:hAnsi="Arial Nova" w:cs="Arial Nova"/>
-        </w:rPr>
-        <w:t xml:space="preserve">I am currently a member of the racing team Elusive Motorsport (ESV), which are primarily represented in the Forza </w:t>
-      </w:r>
-      <w:r>
-        <w:rPr>
-          <w:rFonts w:ascii="Arial Nova" w:eastAsia="Arial Nova" w:hAnsi="Arial Nova" w:cs="Arial Nova"/>
-        </w:rPr>
-        <w:t>f</w:t>
-      </w:r>
-      <w:r>
-        <w:rPr>
-          <w:rFonts w:ascii="Arial Nova" w:eastAsia="Arial Nova" w:hAnsi="Arial Nova" w:cs="Arial Nova"/>
-        </w:rPr>
-        <w:t xml:space="preserve">ranchise. Achieving a role in this team requires a vast amount of experience, skill and dedication, as ESV is regarded as one of the best teams in the entire community for esports level competition. I have achieved this role in an incredibly short time, only being in the competitive community since November of 2022, then joining ESV in June of 2023. </w:t>
-      </w:r>
-      <w:r>
-        <w:rPr>
-          <w:rFonts w:ascii="Arial Nova" w:eastAsia="Arial Nova" w:hAnsi="Arial Nova" w:cs="Arial Nova"/>
-        </w:rPr>
-        <w:t>T</w:t>
-      </w:r>
-      <w:r>
-        <w:rPr>
-          <w:rFonts w:ascii="Arial Nova" w:eastAsia="Arial Nova" w:hAnsi="Arial Nova" w:cs="Arial Nova"/>
-        </w:rPr>
-        <w:t xml:space="preserve">o join a highly regarded team such as ESV in this time-frame, surrounded by people with significantly more experience </w:t>
-      </w:r>
-      <w:r>
-        <w:rPr>
-          <w:rFonts w:ascii="Arial Nova" w:eastAsia="Arial Nova" w:hAnsi="Arial Nova" w:cs="Arial Nova"/>
-        </w:rPr>
-        <w:t xml:space="preserve">(up to 5 years) </w:t>
-      </w:r>
-      <w:r>
-        <w:rPr>
-          <w:rFonts w:ascii="Arial Nova" w:eastAsia="Arial Nova" w:hAnsi="Arial Nova" w:cs="Arial Nova"/>
-        </w:rPr>
-        <w:t xml:space="preserve">than me, is a great feat. </w:t>
-      </w:r>
-      <w:r>
-        <w:rPr>
-          <w:rFonts w:ascii="Arial Nova" w:eastAsia="Arial Nova" w:hAnsi="Arial Nova" w:cs="Arial Nova"/>
-        </w:rPr>
-        <w:t xml:space="preserve">To be able to achieve this, an understanding of car tuning is critical, paired with the skill of deducing physical problems with the car means I can have an edge over my opponents, come race day. </w:t>
-      </w:r>
-      <w:r>
-        <w:rPr>
-          <w:rFonts w:ascii="Arial Nova" w:eastAsia="Arial Nova" w:hAnsi="Arial Nova" w:cs="Arial Nova"/>
-        </w:rPr>
-        <w:t>I have many accomplishments during my time in the competitive scene, including a runner-up finish in Racing Havens first season in Forza Horizon, and winning</w:t>
-      </w:r>
-      <w:r>
-        <w:rPr>
-          <w:rFonts w:ascii="Arial Nova" w:eastAsia="Arial Nova" w:hAnsi="Arial Nova" w:cs="Arial Nova"/>
-        </w:rPr>
-        <w:t xml:space="preserve"> their</w:t>
-      </w:r>
-      <w:r>
-        <w:rPr>
-          <w:rFonts w:ascii="Arial Nova" w:eastAsia="Arial Nova" w:hAnsi="Arial Nova" w:cs="Arial Nova"/>
-        </w:rPr>
-        <w:t xml:space="preserve"> season 2 in Forza Motorsport. </w:t>
-      </w:r>
-      <w:r>
-        <w:rPr>
-          <w:rFonts w:ascii="Arial Nova" w:eastAsia="Arial Nova" w:hAnsi="Arial Nova" w:cs="Arial Nova"/>
-        </w:rPr>
-        <w:t>I was position number one in popular racing league Team</w:t>
-      </w:r>
-      <w:r>
-        <w:rPr>
-          <w:rFonts w:ascii="Arial Nova" w:eastAsia="Arial Nova" w:hAnsi="Arial Nova" w:cs="Arial Nova"/>
-        </w:rPr>
-        <w:t>W</w:t>
-      </w:r>
-      <w:r>
-        <w:rPr>
-          <w:rFonts w:ascii="Arial Nova" w:eastAsia="Arial Nova" w:hAnsi="Arial Nova" w:cs="Arial Nova"/>
-        </w:rPr>
-        <w:t>ars’ ELO system in their Forza Motorsport branch until it was discontinued last summer.</w:t>
-      </w:r>
-    </w:p>
-    <w:p>
-      <w:pPr>
-        <w:spacing w:line="240" w:lineRule="auto"/>
-        <w:rPr>
-          <w:rFonts w:ascii="Arial Nova" w:eastAsia="Arial Nova" w:hAnsi="Arial Nova" w:cs="Arial Nova"/>
-        </w:rPr>
-      </w:pPr>
-      <w:r>
-        <w:rPr>
-          <w:rFonts w:ascii="Arial Nova" w:eastAsia="Arial Nova" w:hAnsi="Arial Nova" w:cs="Arial Nova"/>
-        </w:rPr>
-        <w:t xml:space="preserve">As a figure in the competitive community, I have had countless experiences of communicating, such as helping lower-level drivers in league environments. </w:t>
-      </w:r>
-      <w:r>
-        <w:rPr>
-          <w:rFonts w:ascii="Arial Nova" w:eastAsia="Arial Nova" w:hAnsi="Arial Nova" w:cs="Arial Nova"/>
-        </w:rPr>
-        <w:t>I uphold my relationship in the community with my social pages, where I post, and stream content.</w:t>
-      </w:r>
-    </w:p>
-    <w:p>
-      <w:pPr>
-        <w:spacing w:line="240" w:lineRule="auto"/>
-        <w:rPr>
-          <w:rFonts w:ascii="Arial Nova" w:eastAsia="Arial Nova" w:hAnsi="Arial Nova" w:cs="Arial Nova"/>
-          <w:sz w:val="28"/>
-          <w:szCs w:val="28"/>
-        </w:rPr>
-      </w:pPr>
-      <w:r>
-        <w:rPr>
-          <w:rFonts w:ascii="Arial Nova" w:eastAsia="Arial Nova" w:hAnsi="Arial Nova" w:cs="Arial Nova"/>
-          <w:sz w:val="28"/>
-          <w:szCs w:val="28"/>
-        </w:rPr>
-        <w:t xml:space="preserve">Administrator for RacingHaven </w:t>
-      </w:r>
-      <w:r>
-        <w:rPr>
-          <w:rFonts w:ascii="Arial Nova" w:eastAsia="Arial Nova" w:hAnsi="Arial Nova" w:cs="Arial Nova"/>
+        <w:t>University Game Jam</w:t>
+      </w:r>
+      <w:r>
+        <w:rPr>
+          <w:rFonts w:ascii="Segoe UI" w:eastAsia="Arial Nova" w:hAnsi="Segoe UI" w:cs="Segoe UI"/>
           <w:sz w:val="24"/>
           <w:szCs w:val="24"/>
         </w:rPr>
-        <w:t>(September 2023 – current)</w:t>
-      </w:r>
-    </w:p>
-    <w:p>
-      <w:pPr>
-        <w:spacing w:line="240" w:lineRule="auto"/>
-        <w:rPr>
-          <w:rFonts w:ascii="Arial Nova" w:eastAsia="Arial Nova" w:hAnsi="Arial Nova" w:cs="Arial Nova"/>
-        </w:rPr>
-      </w:pPr>
-      <w:r>
-        <w:rPr>
-          <w:rFonts w:ascii="Arial Nova" w:eastAsia="Arial Nova" w:hAnsi="Arial Nova" w:cs="Arial Nova"/>
-        </w:rPr>
-        <w:t xml:space="preserve">Due to my success and involvement in the Forza Horizon competitive community, I was invited to join the staff team for popular racing league, RacingHaven. </w:t>
-      </w:r>
-      <w:r>
-        <w:rPr>
-          <w:rFonts w:ascii="Arial Nova" w:eastAsia="Arial Nova" w:hAnsi="Arial Nova" w:cs="Arial Nova"/>
-        </w:rPr>
-        <w:t>Alongside general server management and moderation,</w:t>
-      </w:r>
-      <w:r>
-        <w:rPr>
-          <w:rFonts w:ascii="Arial Nova" w:eastAsia="Arial Nova" w:hAnsi="Arial Nova" w:cs="Arial Nova"/>
-        </w:rPr>
-        <w:t xml:space="preserve"> I </w:t>
-      </w:r>
-      <w:r>
-        <w:rPr>
-          <w:rFonts w:ascii="Arial Nova" w:eastAsia="Arial Nova" w:hAnsi="Arial Nova" w:cs="Arial Nova"/>
-        </w:rPr>
-        <w:t>am</w:t>
-      </w:r>
-      <w:r>
-        <w:rPr>
-          <w:rFonts w:ascii="Arial Nova" w:eastAsia="Arial Nova" w:hAnsi="Arial Nova" w:cs="Arial Nova"/>
-        </w:rPr>
-        <w:t xml:space="preserve"> also a part of</w:t>
-      </w:r>
-      <w:r>
-        <w:rPr>
-          <w:rFonts w:ascii="Arial Nova" w:eastAsia="Arial Nova" w:hAnsi="Arial Nova" w:cs="Arial Nova"/>
-        </w:rPr>
-        <w:t xml:space="preserve"> testing f</w:t>
-      </w:r>
-      <w:r>
-        <w:rPr>
-          <w:rFonts w:ascii="Arial Nova" w:eastAsia="Arial Nova" w:hAnsi="Arial Nova" w:cs="Arial Nova"/>
-        </w:rPr>
-        <w:t>or</w:t>
-      </w:r>
-      <w:r>
-        <w:rPr>
-          <w:rFonts w:ascii="Arial Nova" w:eastAsia="Arial Nova" w:hAnsi="Arial Nova" w:cs="Arial Nova"/>
-        </w:rPr>
-        <w:t xml:space="preserve"> car balance of performance</w:t>
-      </w:r>
-      <w:r>
-        <w:rPr>
-          <w:rFonts w:ascii="Arial Nova" w:eastAsia="Arial Nova" w:hAnsi="Arial Nova" w:cs="Arial Nova"/>
+        <w:t xml:space="preserve"> </w:t>
+      </w:r>
+      <w:r>
+        <w:rPr>
+          <w:rFonts w:ascii="Segoe UI" w:eastAsia="Arial Nova" w:hAnsi="Segoe UI" w:cs="Segoe UI"/>
+        </w:rPr>
+        <w:t>(September 2024)</w:t>
+      </w:r>
+    </w:p>
+    <w:p>
+      <w:pPr>
+        <w:spacing w:line="240" w:lineRule="auto"/>
+        <w:rPr>
+          <w:rFonts w:ascii="Segoe UI" w:eastAsia="Arial Nova" w:hAnsi="Segoe UI" w:cs="Segoe UI"/>
+          <w:sz w:val="20"/>
+          <w:szCs w:val="20"/>
+        </w:rPr>
+      </w:pPr>
+      <w:r>
+        <w:rPr>
+          <w:rFonts w:ascii="Segoe UI" w:eastAsia="Arial Nova" w:hAnsi="Segoe UI" w:cs="Segoe UI"/>
+          <w:sz w:val="20"/>
+          <w:szCs w:val="20"/>
+        </w:rPr>
+        <w:t>I attended BCU’s Welcome Week Game Jam on the 20</w:t>
+      </w:r>
+      <w:r>
+        <w:rPr>
+          <w:rFonts w:ascii="Segoe UI" w:eastAsia="Arial Nova" w:hAnsi="Segoe UI" w:cs="Segoe UI"/>
+          <w:sz w:val="20"/>
+          <w:szCs w:val="20"/>
+          <w:vertAlign w:val="superscript"/>
+        </w:rPr>
+        <w:t>th</w:t>
+      </w:r>
+      <w:r>
+        <w:rPr>
+          <w:rFonts w:ascii="Segoe UI" w:eastAsia="Arial Nova" w:hAnsi="Segoe UI" w:cs="Segoe UI"/>
+          <w:sz w:val="20"/>
+          <w:szCs w:val="20"/>
+        </w:rPr>
+        <w:t xml:space="preserve"> of September, where all years of the course were invited to attend. I collaborated with a third year and a </w:t>
+      </w:r>
+      <w:proofErr w:type="gramStart"/>
+      <w:r>
+        <w:rPr>
+          <w:rFonts w:ascii="Segoe UI" w:eastAsia="Arial Nova" w:hAnsi="Segoe UI" w:cs="Segoe UI"/>
+          <w:sz w:val="20"/>
+          <w:szCs w:val="20"/>
+        </w:rPr>
+        <w:t>first year</w:t>
+      </w:r>
+      <w:proofErr w:type="gramEnd"/>
+      <w:r>
+        <w:rPr>
+          <w:rFonts w:ascii="Segoe UI" w:eastAsia="Arial Nova" w:hAnsi="Segoe UI" w:cs="Segoe UI"/>
+          <w:sz w:val="20"/>
+          <w:szCs w:val="20"/>
+        </w:rPr>
+        <w:t xml:space="preserve"> student to make a 3d Platformer in Unreal Engine 5, over the course of 6 hours. The team succeeded in winning the game jam. I was mainly responsible for the level design of the </w:t>
+      </w:r>
+      <w:proofErr w:type="gramStart"/>
+      <w:r>
+        <w:rPr>
+          <w:rFonts w:ascii="Segoe UI" w:eastAsia="Arial Nova" w:hAnsi="Segoe UI" w:cs="Segoe UI"/>
+          <w:sz w:val="20"/>
+          <w:szCs w:val="20"/>
+        </w:rPr>
+        <w:t xml:space="preserve">game, </w:t>
+      </w:r>
+      <w:r>
+        <w:rPr>
+          <w:rFonts w:ascii="Segoe UI" w:eastAsia="Arial Nova" w:hAnsi="Segoe UI" w:cs="Segoe UI"/>
+          <w:sz w:val="20"/>
+          <w:szCs w:val="20"/>
+        </w:rPr>
+        <w:t>and</w:t>
+      </w:r>
+      <w:proofErr w:type="gramEnd"/>
+      <w:r>
+        <w:rPr>
+          <w:rFonts w:ascii="Segoe UI" w:eastAsia="Arial Nova" w:hAnsi="Segoe UI" w:cs="Segoe UI"/>
+          <w:sz w:val="20"/>
+          <w:szCs w:val="20"/>
+        </w:rPr>
+        <w:t xml:space="preserve"> assisted both of my teammates with building the character and scripting in UE5’s blueprint system.</w:t>
+      </w:r>
+    </w:p>
+    <w:p>
+      <w:pPr>
+        <w:spacing w:line="240" w:lineRule="auto"/>
+        <w:rPr>
+          <w:rFonts w:ascii="Segoe UI" w:eastAsia="Arial Nova" w:hAnsi="Segoe UI" w:cs="Segoe UI"/>
+          <w:sz w:val="20"/>
+          <w:szCs w:val="20"/>
+        </w:rPr>
+      </w:pPr>
+      <w:r>
+        <w:rPr>
+          <w:rFonts w:ascii="Segoe UI" w:eastAsia="Arial Nova" w:hAnsi="Segoe UI" w:cs="Segoe UI"/>
+          <w:sz w:val="20"/>
+          <w:szCs w:val="20"/>
+        </w:rPr>
+        <w:t xml:space="preserve">During development, I recognized the importance of clear communication and made it a priority to discuss any issues with my team members as soon as they arose. By regularly staying updated on the progress of my peers, I ensured that we avoided potential code conflicts </w:t>
+      </w:r>
+      <w:r>
+        <w:rPr>
+          <w:rFonts w:ascii="Segoe UI" w:eastAsia="Arial Nova" w:hAnsi="Segoe UI" w:cs="Segoe UI"/>
+          <w:sz w:val="20"/>
+          <w:szCs w:val="20"/>
+        </w:rPr>
+        <w:t>in the future</w:t>
+      </w:r>
+      <w:r>
+        <w:rPr>
+          <w:rFonts w:ascii="Segoe UI" w:eastAsia="Arial Nova" w:hAnsi="Segoe UI" w:cs="Segoe UI"/>
+          <w:sz w:val="20"/>
+          <w:szCs w:val="20"/>
         </w:rPr>
         <w:t xml:space="preserve">. </w:t>
       </w:r>
       <w:r>
         <w:rPr>
-          <w:rFonts w:ascii="Arial Nova" w:eastAsia="Arial Nova" w:hAnsi="Arial Nova" w:cs="Arial Nova"/>
-        </w:rPr>
-        <w:t>During the main championship that the league hosted</w:t>
-      </w:r>
-      <w:r>
-        <w:rPr>
-          <w:rFonts w:ascii="Arial Nova" w:eastAsia="Arial Nova" w:hAnsi="Arial Nova" w:cs="Arial Nova"/>
+          <w:rFonts w:ascii="Segoe UI" w:eastAsia="Arial Nova" w:hAnsi="Segoe UI" w:cs="Segoe UI"/>
+          <w:sz w:val="20"/>
+          <w:szCs w:val="20"/>
+        </w:rPr>
+        <w:t>staying</w:t>
+      </w:r>
+      <w:r>
+        <w:rPr>
+          <w:rFonts w:ascii="Segoe UI" w:eastAsia="Arial Nova" w:hAnsi="Segoe UI" w:cs="Segoe UI"/>
+          <w:sz w:val="20"/>
+          <w:szCs w:val="20"/>
+        </w:rPr>
+        <w:t xml:space="preserve"> aligned with our core design pillars, which ultimately helped us deliver a fully playable</w:t>
+      </w:r>
+      <w:r>
+        <w:rPr>
+          <w:rFonts w:ascii="Segoe UI" w:eastAsia="Arial Nova" w:hAnsi="Segoe UI" w:cs="Segoe UI"/>
+          <w:sz w:val="20"/>
+          <w:szCs w:val="20"/>
         </w:rPr>
         <w:t>,</w:t>
       </w:r>
       <w:r>
         <w:rPr>
-          <w:rFonts w:ascii="Arial Nova" w:eastAsia="Arial Nova" w:hAnsi="Arial Nova" w:cs="Arial Nova"/>
-        </w:rPr>
-        <w:t xml:space="preserve"> I and other</w:t>
-      </w:r>
-      <w:r>
-        <w:rPr>
-          <w:rFonts w:ascii="Arial Nova" w:eastAsia="Arial Nova" w:hAnsi="Arial Nova" w:cs="Arial Nova"/>
-        </w:rPr>
-        <w:t xml:space="preserve"> Esport level drivers</w:t>
-      </w:r>
-      <w:r>
-        <w:rPr>
-          <w:rFonts w:ascii="Arial Nova" w:eastAsia="Arial Nova" w:hAnsi="Arial Nova" w:cs="Arial Nova"/>
-        </w:rPr>
-        <w:t xml:space="preserve"> were responsible for </w:t>
-      </w:r>
-      <w:r>
-        <w:rPr>
-          <w:rFonts w:ascii="Arial Nova" w:eastAsia="Arial Nova" w:hAnsi="Arial Nova" w:cs="Arial Nova"/>
-        </w:rPr>
-        <w:t>testing each car that the league desired to use</w:t>
-      </w:r>
-      <w:r>
-        <w:rPr>
-          <w:rFonts w:ascii="Arial Nova" w:eastAsia="Arial Nova" w:hAnsi="Arial Nova" w:cs="Arial Nova"/>
-        </w:rPr>
-        <w:t xml:space="preserve">. </w:t>
-      </w:r>
-      <w:r>
-        <w:rPr>
-          <w:rFonts w:ascii="Arial Nova" w:eastAsia="Arial Nova" w:hAnsi="Arial Nova" w:cs="Arial Nova"/>
-        </w:rPr>
-        <w:t xml:space="preserve">This would be over the course of many weeks, where deadlines are to be met. For example, in RacingHavens Endurance Championship, I would have 1 week every 2 weeks for each race in the </w:t>
-      </w:r>
-      <w:proofErr w:type="gramStart"/>
-      <w:r>
-        <w:rPr>
-          <w:rFonts w:ascii="Arial Nova" w:eastAsia="Arial Nova" w:hAnsi="Arial Nova" w:cs="Arial Nova"/>
-        </w:rPr>
-        <w:t>12 week</w:t>
-      </w:r>
-      <w:proofErr w:type="gramEnd"/>
-      <w:r>
-        <w:rPr>
-          <w:rFonts w:ascii="Arial Nova" w:eastAsia="Arial Nova" w:hAnsi="Arial Nova" w:cs="Arial Nova"/>
-        </w:rPr>
-        <w:t xml:space="preserve"> time period to communicate with my peers, organise car build combinations, and allocate a large period of time to driving each car, and coming to conclusions to if the car needed to be made faster, or slower. The experience I have developed during my time in this role have greatly improved my ability to </w:t>
-      </w:r>
-      <w:bookmarkStart w:id="0" w:name="_Int_Z48tNIC1"/>
-      <w:r>
-        <w:rPr>
-          <w:rFonts w:ascii="Arial Nova" w:eastAsia="Arial Nova" w:hAnsi="Arial Nova" w:cs="Arial Nova"/>
-        </w:rPr>
-        <w:t>plan ahead</w:t>
-      </w:r>
-      <w:bookmarkEnd w:id="0"/>
-      <w:r>
-        <w:rPr>
-          <w:rFonts w:ascii="Arial Nova" w:eastAsia="Arial Nova" w:hAnsi="Arial Nova" w:cs="Arial Nova"/>
-        </w:rPr>
-        <w:t>, and manage tasks</w:t>
-      </w:r>
-      <w:r>
-        <w:rPr>
-          <w:rFonts w:ascii="Arial Nova" w:eastAsia="Arial Nova" w:hAnsi="Arial Nova" w:cs="Arial Nova"/>
-        </w:rPr>
-        <w:t xml:space="preserve"> based on priorities.</w:t>
-      </w:r>
-    </w:p>
-    <w:p>
-      <w:pPr>
-        <w:spacing w:line="240" w:lineRule="auto"/>
-        <w:rPr>
-          <w:rFonts w:ascii="Arial Nova" w:eastAsia="Arial Nova" w:hAnsi="Arial Nova" w:cs="Arial Nova"/>
-        </w:rPr>
-      </w:pPr>
-      <w:r>
-        <w:rPr>
-          <w:rFonts w:ascii="Arial Nova" w:eastAsia="Arial Nova" w:hAnsi="Arial Nova" w:cs="Arial Nova"/>
-        </w:rPr>
-        <w:t>I am also a part of multiple other staff groups, for example Hoki Hoshi’s HTCC Staff team, where I have committed to the same genre of work</w:t>
-      </w:r>
-      <w:r>
-        <w:rPr>
-          <w:rFonts w:ascii="Arial Nova" w:eastAsia="Arial Nova" w:hAnsi="Arial Nova" w:cs="Arial Nova"/>
-        </w:rPr>
-        <w:t xml:space="preserve"> of car balance of performance. RacingHaven has been the space where I have dedicated my time into the most.</w:t>
-      </w:r>
-    </w:p>
-    <w:p>
-      <w:pPr>
-        <w:spacing w:line="240" w:lineRule="auto"/>
-        <w:rPr>
-          <w:rFonts w:ascii="Arial Nova" w:eastAsia="Arial Nova" w:hAnsi="Arial Nova" w:cs="Arial Nova"/>
+          <w:rFonts w:ascii="Segoe UI" w:eastAsia="Arial Nova" w:hAnsi="Segoe UI" w:cs="Segoe UI"/>
+          <w:sz w:val="20"/>
+          <w:szCs w:val="20"/>
+        </w:rPr>
+        <w:t xml:space="preserve"> </w:t>
+      </w:r>
+      <w:r>
+        <w:rPr>
+          <w:rFonts w:ascii="Segoe UI" w:eastAsia="Arial Nova" w:hAnsi="Segoe UI" w:cs="Segoe UI"/>
+          <w:sz w:val="20"/>
+          <w:szCs w:val="20"/>
+        </w:rPr>
+        <w:t xml:space="preserve">successful </w:t>
+      </w:r>
+      <w:r>
+        <w:rPr>
+          <w:rFonts w:ascii="Segoe UI" w:eastAsia="Arial Nova" w:hAnsi="Segoe UI" w:cs="Segoe UI"/>
+          <w:sz w:val="20"/>
+          <w:szCs w:val="20"/>
+        </w:rPr>
+        <w:t>game by the end of the jam.</w:t>
+      </w:r>
+    </w:p>
+    <w:p>
+      <w:pPr>
+        <w:spacing w:line="240" w:lineRule="auto"/>
+        <w:rPr>
+          <w:rFonts w:ascii="Segoe UI" w:eastAsia="Arial Nova" w:hAnsi="Segoe UI" w:cs="Segoe UI"/>
+          <w:sz w:val="20"/>
+          <w:szCs w:val="20"/>
+        </w:rPr>
+      </w:pPr>
+      <w:r>
+        <w:rPr>
+          <w:rFonts w:ascii="Segoe UI" w:eastAsia="Arial Nova" w:hAnsi="Segoe UI" w:cs="Segoe UI"/>
+          <w:sz w:val="20"/>
+          <w:szCs w:val="20"/>
+        </w:rPr>
+        <w:t>The team</w:t>
+      </w:r>
+      <w:r>
+        <w:rPr>
+          <w:rFonts w:ascii="Segoe UI" w:eastAsia="Arial Nova" w:hAnsi="Segoe UI" w:cs="Segoe UI"/>
+          <w:sz w:val="20"/>
+          <w:szCs w:val="20"/>
+        </w:rPr>
+        <w:t xml:space="preserve"> worked under a kanban methodology where the team would keep track of features that are yet to be in development, currently in development, and tested and completed features.</w:t>
+      </w:r>
+    </w:p>
+    <w:p>
+      <w:pPr>
+        <w:spacing w:line="240" w:lineRule="auto"/>
+        <w:rPr>
+          <w:rFonts w:ascii="Segoe UI" w:eastAsia="Arial Nova" w:hAnsi="Segoe UI" w:cs="Segoe UI"/>
+        </w:rPr>
+      </w:pPr>
+      <w:r>
+        <w:rPr>
+          <w:rFonts w:ascii="Segoe UI" w:eastAsia="Arial Nova" w:hAnsi="Segoe UI" w:cs="Segoe UI"/>
           <w:sz w:val="24"/>
           <w:szCs w:val="24"/>
         </w:rPr>
-      </w:pPr>
-      <w:r>
-        <w:rPr>
-          <w:rFonts w:ascii="Arial Nova" w:eastAsia="Arial Nova" w:hAnsi="Arial Nova" w:cs="Arial Nova"/>
-          <w:sz w:val="28"/>
-          <w:szCs w:val="28"/>
-        </w:rPr>
-        <w:lastRenderedPageBreak/>
         <w:t xml:space="preserve">Kainos Virtual Work Experience </w:t>
       </w:r>
       <w:r>
         <w:rPr>
-          <w:rFonts w:ascii="Arial Nova" w:eastAsia="Arial Nova" w:hAnsi="Arial Nova" w:cs="Arial Nova"/>
+          <w:rFonts w:ascii="Segoe UI" w:eastAsia="Arial Nova" w:hAnsi="Segoe UI" w:cs="Segoe UI"/>
+        </w:rPr>
+        <w:t>(Spring 2021)</w:t>
+      </w:r>
+    </w:p>
+    <w:p>
+      <w:pPr>
+        <w:spacing w:line="240" w:lineRule="auto"/>
+        <w:rPr>
+          <w:rFonts w:ascii="Segoe UI" w:eastAsia="Arial Nova" w:hAnsi="Segoe UI" w:cs="Segoe UI"/>
+          <w:sz w:val="20"/>
+          <w:szCs w:val="20"/>
+        </w:rPr>
+      </w:pPr>
+      <w:r>
+        <w:rPr>
+          <w:rFonts w:ascii="Segoe UI" w:eastAsia="Arial Nova" w:hAnsi="Segoe UI" w:cs="Segoe UI"/>
+          <w:sz w:val="20"/>
+          <w:szCs w:val="20"/>
+        </w:rPr>
+        <w:t xml:space="preserve">Worked alongside 70+ other people over the course of 3 days, completing tasks in groups, primarily small HTML based problems. The tasks required communication, team building/teamwork and time management. This was my first experience with </w:t>
+      </w:r>
+      <w:r>
+        <w:rPr>
+          <w:rFonts w:ascii="Segoe UI" w:eastAsia="Arial Nova" w:hAnsi="Segoe UI" w:cs="Segoe UI"/>
+          <w:sz w:val="20"/>
+          <w:szCs w:val="20"/>
+        </w:rPr>
+        <w:t>web-based</w:t>
+      </w:r>
+      <w:r>
+        <w:rPr>
+          <w:rFonts w:ascii="Segoe UI" w:eastAsia="Arial Nova" w:hAnsi="Segoe UI" w:cs="Segoe UI"/>
+          <w:sz w:val="20"/>
+          <w:szCs w:val="20"/>
+        </w:rPr>
+        <w:t xml:space="preserve"> </w:t>
+      </w:r>
+      <w:r>
+        <w:rPr>
+          <w:rFonts w:ascii="Segoe UI" w:eastAsia="Arial Nova" w:hAnsi="Segoe UI" w:cs="Segoe UI"/>
+          <w:sz w:val="20"/>
+          <w:szCs w:val="20"/>
+        </w:rPr>
+        <w:t>programming</w:t>
+      </w:r>
+      <w:r>
+        <w:rPr>
+          <w:rFonts w:ascii="Segoe UI" w:eastAsia="Arial Nova" w:hAnsi="Segoe UI" w:cs="Segoe UI"/>
+          <w:sz w:val="20"/>
+          <w:szCs w:val="20"/>
+        </w:rPr>
+        <w:t>, I proved to myself that I could adapt to a new language and syntax in a short period of time.</w:t>
+      </w:r>
+    </w:p>
+    <w:p>
+      <w:pPr>
+        <w:spacing w:line="240" w:lineRule="auto"/>
+        <w:rPr>
+          <w:rFonts w:ascii="Segoe UI" w:eastAsia="Arial Nova" w:hAnsi="Segoe UI" w:cs="Segoe UI"/>
+        </w:rPr>
+      </w:pPr>
+      <w:r>
+        <w:rPr>
+          <w:rFonts w:ascii="Segoe UI" w:eastAsia="Arial Nova" w:hAnsi="Segoe UI" w:cs="Segoe UI"/>
           <w:sz w:val="24"/>
           <w:szCs w:val="24"/>
         </w:rPr>
-        <w:t>(Spring 2021)</w:t>
-      </w:r>
-    </w:p>
-    <w:p>
-      <w:pPr>
-        <w:spacing w:line="240" w:lineRule="auto"/>
-        <w:rPr>
-          <w:rFonts w:ascii="Arial Nova" w:eastAsia="Arial Nova" w:hAnsi="Arial Nova" w:cs="Arial Nova"/>
-        </w:rPr>
-      </w:pPr>
-      <w:r>
-        <w:rPr>
-          <w:rFonts w:ascii="Arial Nova" w:eastAsia="Arial Nova" w:hAnsi="Arial Nova" w:cs="Arial Nova"/>
-        </w:rPr>
-        <w:t>Worked alongside 70+ other people over the course of 3 days, completing tasks in groups</w:t>
-      </w:r>
-      <w:r>
-        <w:rPr>
-          <w:rFonts w:ascii="Arial Nova" w:eastAsia="Arial Nova" w:hAnsi="Arial Nova" w:cs="Arial Nova"/>
-        </w:rPr>
-        <w:t>, primarily small HTML based problems</w:t>
-      </w:r>
-      <w:r>
-        <w:rPr>
-          <w:rFonts w:ascii="Arial Nova" w:eastAsia="Arial Nova" w:hAnsi="Arial Nova" w:cs="Arial Nova"/>
-        </w:rPr>
-        <w:t>. The tasks required communication, team building/teamwork and time management.</w:t>
-      </w:r>
-    </w:p>
-    <w:p>
-      <w:pPr>
-        <w:spacing w:line="240" w:lineRule="auto"/>
-        <w:rPr>
-          <w:rFonts w:ascii="Arial Nova" w:eastAsia="Arial Nova" w:hAnsi="Arial Nova" w:cs="Arial Nova"/>
-        </w:rPr>
-      </w:pPr>
-    </w:p>
-    <w:p>
-      <w:pPr>
-        <w:spacing w:line="240" w:lineRule="auto"/>
-        <w:rPr>
-          <w:rFonts w:ascii="Arial Nova" w:eastAsia="Arial Nova" w:hAnsi="Arial Nova" w:cs="Arial Nova"/>
-        </w:rPr>
-      </w:pPr>
-      <w:r>
-        <w:rPr>
-          <w:rFonts w:ascii="Arial Nova" w:eastAsia="Arial Nova" w:hAnsi="Arial Nova" w:cs="Arial Nova"/>
-        </w:rPr>
-        <w:t xml:space="preserve">Alongside racing in Forza, I also design and create Forza Eventlab event blueprints for competitive racing environments. I have 3 </w:t>
-      </w:r>
+        <w:t>Esports Level Driver for Elusive Motorsport (ESV) in the Forza franchise</w:t>
+      </w:r>
+      <w:r>
+        <w:rPr>
+          <w:rFonts w:ascii="Segoe UI" w:eastAsia="Arial Nova" w:hAnsi="Segoe UI" w:cs="Segoe UI"/>
+          <w:sz w:val="24"/>
+          <w:szCs w:val="24"/>
+        </w:rPr>
+        <w:t xml:space="preserve"> </w:t>
+      </w:r>
+      <w:r>
+        <w:rPr>
+          <w:rFonts w:ascii="Segoe UI" w:eastAsia="Arial Nova" w:hAnsi="Segoe UI" w:cs="Segoe UI"/>
+        </w:rPr>
+        <w:t>(June 2023 – current)</w:t>
+      </w:r>
+    </w:p>
+    <w:p>
+      <w:pPr>
+        <w:spacing w:line="240" w:lineRule="auto"/>
+        <w:rPr>
+          <w:rFonts w:ascii="Segoe UI" w:eastAsia="Arial Nova" w:hAnsi="Segoe UI" w:cs="Segoe UI"/>
+          <w:sz w:val="20"/>
+          <w:szCs w:val="20"/>
+        </w:rPr>
+      </w:pPr>
+      <w:r>
+        <w:rPr>
+          <w:rFonts w:ascii="Segoe UI" w:eastAsia="Arial Nova" w:hAnsi="Segoe UI" w:cs="Segoe UI"/>
+          <w:sz w:val="20"/>
+          <w:szCs w:val="20"/>
+        </w:rPr>
+        <w:t>I'm a team member of Elusive Motorsport (ESV), one of the fastest and highest regarded teams in the Forza esports community. I joined ESV in June 2023, just seven months after entering the Forza Horizon competitive scene in November 2022</w:t>
+      </w:r>
+      <w:r>
+        <w:rPr>
+          <w:rFonts w:ascii="Segoe UI" w:eastAsia="Arial Nova" w:hAnsi="Segoe UI" w:cs="Segoe UI"/>
+          <w:sz w:val="20"/>
+          <w:szCs w:val="20"/>
+        </w:rPr>
+        <w:t>; a</w:t>
+      </w:r>
+      <w:r>
+        <w:rPr>
+          <w:rFonts w:ascii="Segoe UI" w:eastAsia="Arial Nova" w:hAnsi="Segoe UI" w:cs="Segoe UI"/>
+          <w:sz w:val="20"/>
+          <w:szCs w:val="20"/>
+        </w:rPr>
+        <w:t xml:space="preserve">n impressive feat considering </w:t>
+      </w:r>
+      <w:r>
+        <w:rPr>
+          <w:rFonts w:ascii="Segoe UI" w:eastAsia="Arial Nova" w:hAnsi="Segoe UI" w:cs="Segoe UI"/>
+          <w:sz w:val="20"/>
+          <w:szCs w:val="20"/>
+        </w:rPr>
+        <w:t xml:space="preserve">my opponents </w:t>
+      </w:r>
+      <w:r>
+        <w:rPr>
+          <w:rFonts w:ascii="Segoe UI" w:eastAsia="Arial Nova" w:hAnsi="Segoe UI" w:cs="Segoe UI"/>
+          <w:sz w:val="20"/>
+          <w:szCs w:val="20"/>
+        </w:rPr>
+        <w:t xml:space="preserve">have up to five years of experience. My success is built on a strong understanding of car tuning and problem-solving, which gives me a competitive edge. Notable achievements include a runner-up finish in Racing Haven’s </w:t>
+      </w:r>
+      <w:r>
+        <w:rPr>
+          <w:rFonts w:ascii="Segoe UI" w:eastAsia="Arial Nova" w:hAnsi="Segoe UI" w:cs="Segoe UI"/>
+          <w:sz w:val="20"/>
+          <w:szCs w:val="20"/>
+        </w:rPr>
+        <w:t>Endurance Championship (RHEC) S</w:t>
+      </w:r>
+      <w:r>
+        <w:rPr>
+          <w:rFonts w:ascii="Segoe UI" w:eastAsia="Arial Nova" w:hAnsi="Segoe UI" w:cs="Segoe UI"/>
+          <w:sz w:val="20"/>
+          <w:szCs w:val="20"/>
+        </w:rPr>
+        <w:t>eason 1</w:t>
+      </w:r>
+      <w:r>
+        <w:rPr>
+          <w:rFonts w:ascii="Segoe UI" w:eastAsia="Arial Nova" w:hAnsi="Segoe UI" w:cs="Segoe UI"/>
+          <w:sz w:val="20"/>
+          <w:szCs w:val="20"/>
+        </w:rPr>
+        <w:t xml:space="preserve"> on Forza Horizon</w:t>
+      </w:r>
+      <w:r>
+        <w:rPr>
+          <w:rFonts w:ascii="Segoe UI" w:eastAsia="Arial Nova" w:hAnsi="Segoe UI" w:cs="Segoe UI"/>
+          <w:sz w:val="20"/>
+          <w:szCs w:val="20"/>
+        </w:rPr>
+        <w:t xml:space="preserve">, a win in season 2 of </w:t>
+      </w:r>
+      <w:r>
+        <w:rPr>
+          <w:rFonts w:ascii="Segoe UI" w:eastAsia="Arial Nova" w:hAnsi="Segoe UI" w:cs="Segoe UI"/>
+          <w:sz w:val="20"/>
+          <w:szCs w:val="20"/>
+        </w:rPr>
+        <w:t>RHEC on Forza Motorsport</w:t>
+      </w:r>
+      <w:r>
+        <w:rPr>
+          <w:rFonts w:ascii="Segoe UI" w:eastAsia="Arial Nova" w:hAnsi="Segoe UI" w:cs="Segoe UI"/>
+          <w:sz w:val="20"/>
+          <w:szCs w:val="20"/>
+        </w:rPr>
+        <w:t>, and being ranked #1 in Team</w:t>
+      </w:r>
+      <w:r>
+        <w:rPr>
+          <w:rFonts w:ascii="Segoe UI" w:eastAsia="Arial Nova" w:hAnsi="Segoe UI" w:cs="Segoe UI"/>
+          <w:sz w:val="20"/>
+          <w:szCs w:val="20"/>
+        </w:rPr>
+        <w:t xml:space="preserve"> </w:t>
+      </w:r>
+      <w:r>
+        <w:rPr>
+          <w:rFonts w:ascii="Segoe UI" w:eastAsia="Arial Nova" w:hAnsi="Segoe UI" w:cs="Segoe UI"/>
+          <w:sz w:val="20"/>
+          <w:szCs w:val="20"/>
+        </w:rPr>
+        <w:t>Wars</w:t>
+      </w:r>
+      <w:r>
+        <w:rPr>
+          <w:rFonts w:ascii="Segoe UI" w:eastAsia="Arial Nova" w:hAnsi="Segoe UI" w:cs="Segoe UI"/>
+          <w:sz w:val="20"/>
+          <w:szCs w:val="20"/>
+        </w:rPr>
+        <w:t xml:space="preserve"> </w:t>
+      </w:r>
+      <w:r>
+        <w:rPr>
+          <w:rFonts w:ascii="Segoe UI" w:eastAsia="Arial Nova" w:hAnsi="Segoe UI" w:cs="Segoe UI"/>
+          <w:sz w:val="20"/>
+          <w:szCs w:val="20"/>
+        </w:rPr>
+        <w:t xml:space="preserve">Forza Motorsport ELO </w:t>
+      </w:r>
+      <w:r>
+        <w:rPr>
+          <w:rFonts w:ascii="Segoe UI" w:eastAsia="Arial Nova" w:hAnsi="Segoe UI" w:cs="Segoe UI"/>
+          <w:sz w:val="20"/>
+          <w:szCs w:val="20"/>
+        </w:rPr>
+        <w:t xml:space="preserve">ranking </w:t>
+      </w:r>
+      <w:r>
+        <w:rPr>
+          <w:rFonts w:ascii="Segoe UI" w:eastAsia="Arial Nova" w:hAnsi="Segoe UI" w:cs="Segoe UI"/>
+          <w:sz w:val="20"/>
+          <w:szCs w:val="20"/>
+        </w:rPr>
+        <w:t>before it was discontinued.</w:t>
+      </w:r>
+    </w:p>
+    <w:p>
+      <w:pPr>
+        <w:spacing w:line="240" w:lineRule="auto"/>
+        <w:rPr>
+          <w:rFonts w:ascii="Segoe UI" w:eastAsia="Arial Nova" w:hAnsi="Segoe UI" w:cs="Segoe UI"/>
+          <w:sz w:val="20"/>
+          <w:szCs w:val="20"/>
+        </w:rPr>
+      </w:pPr>
+      <w:r>
+        <w:rPr>
+          <w:rFonts w:ascii="Segoe UI" w:eastAsia="Arial Nova" w:hAnsi="Segoe UI" w:cs="Segoe UI"/>
+          <w:sz w:val="20"/>
+          <w:szCs w:val="20"/>
+        </w:rPr>
+        <w:t xml:space="preserve">As a figure in the competitive community, I have had countless experiences of communicating, such as helping lower-level drivers in league environments. </w:t>
+      </w:r>
+      <w:r>
+        <w:rPr>
+          <w:rFonts w:ascii="Segoe UI" w:eastAsia="Arial Nova" w:hAnsi="Segoe UI" w:cs="Segoe UI"/>
+          <w:sz w:val="20"/>
+          <w:szCs w:val="20"/>
+        </w:rPr>
+        <w:t>I uphold my relationship in the community with my social pages, where I post, and stream content.</w:t>
+      </w:r>
+    </w:p>
+    <w:p>
+      <w:pPr>
+        <w:spacing w:line="240" w:lineRule="auto"/>
+        <w:rPr>
+          <w:rFonts w:ascii="Segoe UI" w:eastAsia="Arial Nova" w:hAnsi="Segoe UI" w:cs="Segoe UI"/>
+          <w:sz w:val="24"/>
+          <w:szCs w:val="24"/>
+        </w:rPr>
+      </w:pPr>
+      <w:r>
+        <w:rPr>
+          <w:rFonts w:ascii="Segoe UI" w:eastAsia="Arial Nova" w:hAnsi="Segoe UI" w:cs="Segoe UI"/>
+          <w:sz w:val="24"/>
+          <w:szCs w:val="24"/>
+        </w:rPr>
+        <w:t>Administrator for Racing</w:t>
+      </w:r>
+      <w:r>
+        <w:rPr>
+          <w:rFonts w:ascii="Segoe UI" w:eastAsia="Arial Nova" w:hAnsi="Segoe UI" w:cs="Segoe UI"/>
+          <w:sz w:val="24"/>
+          <w:szCs w:val="24"/>
+        </w:rPr>
+        <w:t xml:space="preserve"> </w:t>
+      </w:r>
+      <w:r>
+        <w:rPr>
+          <w:rFonts w:ascii="Segoe UI" w:eastAsia="Arial Nova" w:hAnsi="Segoe UI" w:cs="Segoe UI"/>
+          <w:sz w:val="24"/>
+          <w:szCs w:val="24"/>
+        </w:rPr>
+        <w:t xml:space="preserve">Haven </w:t>
+      </w:r>
+      <w:r>
+        <w:rPr>
+          <w:rFonts w:ascii="Segoe UI" w:eastAsia="Arial Nova" w:hAnsi="Segoe UI" w:cs="Segoe UI"/>
+        </w:rPr>
+        <w:t>(September 2023 – current)</w:t>
+      </w:r>
+    </w:p>
+    <w:p>
+      <w:pPr>
+        <w:spacing w:line="240" w:lineRule="auto"/>
+        <w:rPr>
+          <w:rFonts w:ascii="Segoe UI" w:eastAsia="Arial Nova" w:hAnsi="Segoe UI" w:cs="Segoe UI"/>
+          <w:sz w:val="20"/>
+          <w:szCs w:val="20"/>
+        </w:rPr>
+      </w:pPr>
+      <w:r>
+        <w:rPr>
+          <w:rFonts w:ascii="Segoe UI" w:eastAsia="Arial Nova" w:hAnsi="Segoe UI" w:cs="Segoe UI"/>
+          <w:sz w:val="20"/>
+          <w:szCs w:val="20"/>
+        </w:rPr>
+        <w:lastRenderedPageBreak/>
+        <w:t>Due to my success and involvement in the Forza Horizon competitive community, I was invited to join the staff team for popular racing league, Racing</w:t>
+      </w:r>
+      <w:r>
+        <w:rPr>
+          <w:rFonts w:ascii="Segoe UI" w:eastAsia="Arial Nova" w:hAnsi="Segoe UI" w:cs="Segoe UI"/>
+          <w:sz w:val="20"/>
+          <w:szCs w:val="20"/>
+        </w:rPr>
+        <w:t xml:space="preserve"> </w:t>
+      </w:r>
+      <w:r>
+        <w:rPr>
+          <w:rFonts w:ascii="Segoe UI" w:eastAsia="Arial Nova" w:hAnsi="Segoe UI" w:cs="Segoe UI"/>
+          <w:sz w:val="20"/>
+          <w:szCs w:val="20"/>
+        </w:rPr>
+        <w:t xml:space="preserve">Haven. </w:t>
+      </w:r>
+      <w:r>
+        <w:rPr>
+          <w:rFonts w:ascii="Segoe UI" w:eastAsia="Arial Nova" w:hAnsi="Segoe UI" w:cs="Segoe UI"/>
+          <w:sz w:val="20"/>
+          <w:szCs w:val="20"/>
+        </w:rPr>
+        <w:t>Alongside general server management and moderation,</w:t>
+      </w:r>
+      <w:r>
+        <w:rPr>
+          <w:rFonts w:ascii="Segoe UI" w:eastAsia="Arial Nova" w:hAnsi="Segoe UI" w:cs="Segoe UI"/>
+          <w:sz w:val="20"/>
+          <w:szCs w:val="20"/>
+        </w:rPr>
+        <w:t xml:space="preserve"> </w:t>
+      </w:r>
+      <w:r>
+        <w:rPr>
+          <w:rFonts w:ascii="Segoe UI" w:eastAsia="Arial Nova" w:hAnsi="Segoe UI" w:cs="Segoe UI"/>
+          <w:sz w:val="20"/>
+          <w:szCs w:val="20"/>
+        </w:rPr>
+        <w:t>I participate in testing for car balance of performance in esports championships. For example, in the Racing Haven’s Endurance Championship, I work with other drivers over 12 weeks to test and assess each car. Every two weeks, I have one week to collaborate with peers, organize car builds, and test performance to determine if adjustments are needed to make the cars faster or slower.</w:t>
+      </w:r>
+    </w:p>
+    <w:p>
+      <w:pPr>
+        <w:spacing w:line="240" w:lineRule="auto"/>
+        <w:rPr>
+          <w:rFonts w:ascii="Segoe UI" w:eastAsia="Arial Nova" w:hAnsi="Segoe UI" w:cs="Segoe UI"/>
+          <w:sz w:val="20"/>
+          <w:szCs w:val="20"/>
+        </w:rPr>
+      </w:pPr>
+      <w:r>
+        <w:rPr>
+          <w:rFonts w:ascii="Segoe UI" w:eastAsia="Arial Nova" w:hAnsi="Segoe UI" w:cs="Segoe UI"/>
+          <w:sz w:val="20"/>
+          <w:szCs w:val="20"/>
+        </w:rPr>
+        <w:t xml:space="preserve">The experience I have developed during my time in this role have greatly improved my ability to </w:t>
+      </w:r>
+      <w:bookmarkStart w:id="0" w:name="_Int_Z48tNIC1"/>
       <w:proofErr w:type="gramStart"/>
       <w:r>
         <w:rPr>
-          <w:rFonts w:ascii="Arial Nova" w:eastAsia="Arial Nova" w:hAnsi="Arial Nova" w:cs="Arial Nova"/>
-        </w:rPr>
-        <w:t>blueprints ,</w:t>
-      </w:r>
+          <w:rFonts w:ascii="Segoe UI" w:eastAsia="Arial Nova" w:hAnsi="Segoe UI" w:cs="Segoe UI"/>
+          <w:sz w:val="20"/>
+          <w:szCs w:val="20"/>
+        </w:rPr>
+        <w:t>plan ahead</w:t>
+      </w:r>
+      <w:bookmarkEnd w:id="0"/>
       <w:proofErr w:type="gramEnd"/>
       <w:r>
         <w:rPr>
-          <w:rFonts w:ascii="Arial Nova" w:eastAsia="Arial Nova" w:hAnsi="Arial Nova" w:cs="Arial Nova"/>
-        </w:rPr>
-        <w:t xml:space="preserve"> being:</w:t>
+          <w:rFonts w:ascii="Segoe UI" w:eastAsia="Arial Nova" w:hAnsi="Segoe UI" w:cs="Segoe UI"/>
+          <w:sz w:val="20"/>
+          <w:szCs w:val="20"/>
+        </w:rPr>
+        <w:t>, and manage tasks</w:t>
+      </w:r>
+      <w:r>
+        <w:rPr>
+          <w:rFonts w:ascii="Segoe UI" w:eastAsia="Arial Nova" w:hAnsi="Segoe UI" w:cs="Segoe UI"/>
+          <w:sz w:val="20"/>
+          <w:szCs w:val="20"/>
+        </w:rPr>
+        <w:t xml:space="preserve"> based on priorities.</w:t>
+      </w:r>
+    </w:p>
+    <w:p>
+      <w:pPr>
+        <w:spacing w:line="240" w:lineRule="auto"/>
+        <w:rPr>
+          <w:rFonts w:ascii="Segoe UI" w:eastAsia="Arial Nova" w:hAnsi="Segoe UI" w:cs="Segoe UI"/>
+          <w:sz w:val="20"/>
+          <w:szCs w:val="20"/>
+        </w:rPr>
+      </w:pPr>
+      <w:r>
+        <w:rPr>
+          <w:rFonts w:ascii="Segoe UI" w:eastAsia="Arial Nova" w:hAnsi="Segoe UI" w:cs="Segoe UI"/>
+          <w:sz w:val="20"/>
+          <w:szCs w:val="20"/>
+        </w:rPr>
+        <w:t>I am also a part of multiple other staff groups, for example Hoki Hoshi’s HTCC Staff team, where I have committed to the same genre of work</w:t>
+      </w:r>
+      <w:r>
+        <w:rPr>
+          <w:rFonts w:ascii="Segoe UI" w:eastAsia="Arial Nova" w:hAnsi="Segoe UI" w:cs="Segoe UI"/>
+          <w:sz w:val="20"/>
+          <w:szCs w:val="20"/>
+        </w:rPr>
+        <w:t xml:space="preserve"> of car balance of performance. Racing</w:t>
+      </w:r>
+      <w:r>
+        <w:rPr>
+          <w:rFonts w:ascii="Segoe UI" w:eastAsia="Arial Nova" w:hAnsi="Segoe UI" w:cs="Segoe UI"/>
+          <w:sz w:val="20"/>
+          <w:szCs w:val="20"/>
+        </w:rPr>
+        <w:t xml:space="preserve"> </w:t>
+      </w:r>
+      <w:r>
+        <w:rPr>
+          <w:rFonts w:ascii="Segoe UI" w:eastAsia="Arial Nova" w:hAnsi="Segoe UI" w:cs="Segoe UI"/>
+          <w:sz w:val="20"/>
+          <w:szCs w:val="20"/>
+        </w:rPr>
+        <w:t>Haven has been the space where I have dedicated my time into the most.</w:t>
+      </w:r>
+    </w:p>
+    <w:p>
+      <w:pPr>
+        <w:spacing w:line="240" w:lineRule="auto"/>
+        <w:rPr>
+          <w:rFonts w:ascii="Segoe UI" w:eastAsia="Arial Nova" w:hAnsi="Segoe UI" w:cs="Segoe UI"/>
+          <w:sz w:val="24"/>
+          <w:szCs w:val="24"/>
+        </w:rPr>
+      </w:pPr>
+      <w:r>
+        <w:rPr>
+          <w:rFonts w:ascii="Segoe UI" w:eastAsia="Arial Nova" w:hAnsi="Segoe UI" w:cs="Segoe UI"/>
+          <w:sz w:val="24"/>
+          <w:szCs w:val="24"/>
+        </w:rPr>
+        <w:t>Thorough experience with the Event Lab creator</w:t>
+      </w:r>
+    </w:p>
+    <w:p>
+      <w:pPr>
+        <w:spacing w:line="240" w:lineRule="auto"/>
+        <w:rPr>
+          <w:rFonts w:ascii="Segoe UI" w:eastAsia="Arial Nova" w:hAnsi="Segoe UI" w:cs="Segoe UI"/>
+          <w:sz w:val="20"/>
+          <w:szCs w:val="20"/>
+        </w:rPr>
+      </w:pPr>
+      <w:r>
+        <w:rPr>
+          <w:rFonts w:ascii="Segoe UI" w:eastAsia="Arial Nova" w:hAnsi="Segoe UI" w:cs="Segoe UI"/>
+          <w:sz w:val="20"/>
+          <w:szCs w:val="20"/>
+        </w:rPr>
+        <w:t>Alongside racing in Forza, I also design and create Forza Event</w:t>
+      </w:r>
+      <w:r>
+        <w:rPr>
+          <w:rFonts w:ascii="Segoe UI" w:eastAsia="Arial Nova" w:hAnsi="Segoe UI" w:cs="Segoe UI"/>
+          <w:sz w:val="20"/>
+          <w:szCs w:val="20"/>
+        </w:rPr>
+        <w:t xml:space="preserve"> </w:t>
+      </w:r>
+      <w:r>
+        <w:rPr>
+          <w:rFonts w:ascii="Segoe UI" w:eastAsia="Arial Nova" w:hAnsi="Segoe UI" w:cs="Segoe UI"/>
+          <w:sz w:val="20"/>
+          <w:szCs w:val="20"/>
+        </w:rPr>
+        <w:t xml:space="preserve">lab event blueprints for competitive racing environments. I have 3 </w:t>
+      </w:r>
+      <w:r>
+        <w:rPr>
+          <w:rFonts w:ascii="Segoe UI" w:eastAsia="Arial Nova" w:hAnsi="Segoe UI" w:cs="Segoe UI"/>
+          <w:sz w:val="20"/>
+          <w:szCs w:val="20"/>
+        </w:rPr>
+        <w:t xml:space="preserve">in-game </w:t>
+      </w:r>
+      <w:r>
+        <w:rPr>
+          <w:rFonts w:ascii="Segoe UI" w:eastAsia="Arial Nova" w:hAnsi="Segoe UI" w:cs="Segoe UI"/>
+          <w:sz w:val="20"/>
+          <w:szCs w:val="20"/>
+        </w:rPr>
+        <w:t>blueprints, being:</w:t>
       </w:r>
     </w:p>
     <w:p>
@@ -1024,26 +1033,52 @@
         </w:numPr>
         <w:spacing w:line="240" w:lineRule="auto"/>
         <w:rPr>
-          <w:rFonts w:ascii="Arial Nova" w:eastAsia="Arial Nova" w:hAnsi="Arial Nova" w:cs="Arial Nova"/>
-        </w:rPr>
-      </w:pPr>
-      <w:r>
-        <w:rPr>
-          <w:rFonts w:ascii="Arial Nova" w:eastAsia="Arial Nova" w:hAnsi="Arial Nova" w:cs="Arial Nova"/>
-        </w:rPr>
-        <w:t>Green’s Hell, which has been used as RacingHaven</w:t>
-      </w:r>
-      <w:r>
-        <w:rPr>
-          <w:rFonts w:ascii="Arial Nova" w:eastAsia="Arial Nova" w:hAnsi="Arial Nova" w:cs="Arial Nova"/>
-        </w:rPr>
-        <w:t>’</w:t>
-      </w:r>
-      <w:r>
-        <w:rPr>
-          <w:rFonts w:ascii="Arial Nova" w:eastAsia="Arial Nova" w:hAnsi="Arial Nova" w:cs="Arial Nova"/>
-        </w:rPr>
-        <w:t>s Endurance Championship Finale race track. It has also been used in Hoki Hoshi’s All Star’s Invitational race.</w:t>
+          <w:rFonts w:ascii="Segoe UI" w:eastAsia="Arial Nova" w:hAnsi="Segoe UI" w:cs="Segoe UI"/>
+          <w:sz w:val="20"/>
+          <w:szCs w:val="20"/>
+        </w:rPr>
+      </w:pPr>
+      <w:r>
+        <w:rPr>
+          <w:rFonts w:ascii="Segoe UI" w:eastAsia="Arial Nova" w:hAnsi="Segoe UI" w:cs="Segoe UI"/>
+          <w:sz w:val="20"/>
+          <w:szCs w:val="20"/>
+        </w:rPr>
+        <w:t>Green’s Hell, which has been used as Racing</w:t>
+      </w:r>
+      <w:r>
+        <w:rPr>
+          <w:rFonts w:ascii="Segoe UI" w:eastAsia="Arial Nova" w:hAnsi="Segoe UI" w:cs="Segoe UI"/>
+          <w:sz w:val="20"/>
+          <w:szCs w:val="20"/>
+        </w:rPr>
+        <w:t xml:space="preserve"> </w:t>
+      </w:r>
+      <w:r>
+        <w:rPr>
+          <w:rFonts w:ascii="Segoe UI" w:eastAsia="Arial Nova" w:hAnsi="Segoe UI" w:cs="Segoe UI"/>
+          <w:sz w:val="20"/>
+          <w:szCs w:val="20"/>
+        </w:rPr>
+        <w:t xml:space="preserve">Haven’s Endurance Championship Finale </w:t>
+      </w:r>
+      <w:proofErr w:type="gramStart"/>
+      <w:r>
+        <w:rPr>
+          <w:rFonts w:ascii="Segoe UI" w:eastAsia="Arial Nova" w:hAnsi="Segoe UI" w:cs="Segoe UI"/>
+          <w:sz w:val="20"/>
+          <w:szCs w:val="20"/>
+        </w:rPr>
+        <w:t>race track</w:t>
+      </w:r>
+      <w:proofErr w:type="gramEnd"/>
+      <w:r>
+        <w:rPr>
+          <w:rFonts w:ascii="Segoe UI" w:eastAsia="Arial Nova" w:hAnsi="Segoe UI" w:cs="Segoe UI"/>
+          <w:sz w:val="20"/>
+          <w:szCs w:val="20"/>
+        </w:rPr>
+        <w:t>. It has also been used in Hoki Hoshi’s All Star’s Invitational race.</w:t>
       </w:r>
     </w:p>
     <w:p>
@@ -1055,14 +1090,50 @@
         </w:numPr>
         <w:spacing w:line="240" w:lineRule="auto"/>
         <w:rPr>
-          <w:rFonts w:ascii="Arial Nova" w:eastAsia="Arial Nova" w:hAnsi="Arial Nova" w:cs="Arial Nova"/>
-        </w:rPr>
-      </w:pPr>
-      <w:r>
-        <w:rPr>
-          <w:rFonts w:ascii="Arial Nova" w:eastAsia="Arial Nova" w:hAnsi="Arial Nova" w:cs="Arial Nova"/>
-        </w:rPr>
-        <w:t>Onyx Bridge, which has been used in multiple TeamWars races, used in RacingHaven’s Porsche Cup off-season event, and Hoki Hoshi’s HTCC Season 1. Onyx Bridge also was featured in the “Horizon Creatives” Festival Playlist in September 2023.</w:t>
+          <w:rFonts w:ascii="Segoe UI" w:eastAsia="Arial Nova" w:hAnsi="Segoe UI" w:cs="Segoe UI"/>
+          <w:sz w:val="20"/>
+          <w:szCs w:val="20"/>
+        </w:rPr>
+      </w:pPr>
+      <w:r>
+        <w:rPr>
+          <w:rFonts w:ascii="Segoe UI" w:eastAsia="Arial Nova" w:hAnsi="Segoe UI" w:cs="Segoe UI"/>
+          <w:sz w:val="20"/>
+          <w:szCs w:val="20"/>
+        </w:rPr>
+        <w:t>Onyx Bridge, which has been used in multiple Team</w:t>
+      </w:r>
+      <w:r>
+        <w:rPr>
+          <w:rFonts w:ascii="Segoe UI" w:eastAsia="Arial Nova" w:hAnsi="Segoe UI" w:cs="Segoe UI"/>
+          <w:sz w:val="20"/>
+          <w:szCs w:val="20"/>
+        </w:rPr>
+        <w:t xml:space="preserve"> </w:t>
+      </w:r>
+      <w:r>
+        <w:rPr>
+          <w:rFonts w:ascii="Segoe UI" w:eastAsia="Arial Nova" w:hAnsi="Segoe UI" w:cs="Segoe UI"/>
+          <w:sz w:val="20"/>
+          <w:szCs w:val="20"/>
+        </w:rPr>
+        <w:t>Wars races, used in Racing</w:t>
+      </w:r>
+      <w:r>
+        <w:rPr>
+          <w:rFonts w:ascii="Segoe UI" w:eastAsia="Arial Nova" w:hAnsi="Segoe UI" w:cs="Segoe UI"/>
+          <w:sz w:val="20"/>
+          <w:szCs w:val="20"/>
+        </w:rPr>
+        <w:t xml:space="preserve"> </w:t>
+      </w:r>
+      <w:r>
+        <w:rPr>
+          <w:rFonts w:ascii="Segoe UI" w:eastAsia="Arial Nova" w:hAnsi="Segoe UI" w:cs="Segoe UI"/>
+          <w:sz w:val="20"/>
+          <w:szCs w:val="20"/>
+        </w:rPr>
+        <w:t>Haven’s Porsche Cup off-season event, and Hoki Hoshi’s HTCC Season 1. Onyx Bridge also was featured in the “Horizon Creatives” Festival Playlist in September 2023.</w:t>
       </w:r>
     </w:p>
     <w:p>
@@ -1074,34 +1145,40 @@
         </w:numPr>
         <w:spacing w:line="240" w:lineRule="auto"/>
         <w:rPr>
-          <w:rFonts w:ascii="Arial Nova" w:eastAsia="Arial Nova" w:hAnsi="Arial Nova" w:cs="Arial Nova"/>
-        </w:rPr>
-      </w:pPr>
-      <w:r>
-        <w:rPr>
-          <w:rFonts w:ascii="Arial Nova" w:eastAsia="Arial Nova" w:hAnsi="Arial Nova" w:cs="Arial Nova"/>
-        </w:rPr>
-        <w:t>Cordillera Circuit, which has been used in Hoki Hoshi’s Season 2.</w:t>
-      </w:r>
-    </w:p>
-    <w:p>
-      <w:pPr>
-        <w:spacing w:line="240" w:lineRule="auto"/>
-        <w:rPr>
-          <w:rFonts w:ascii="Arial Nova" w:eastAsia="Arial Nova" w:hAnsi="Arial Nova" w:cs="Arial Nova"/>
+          <w:rFonts w:ascii="Segoe UI" w:eastAsia="Arial Nova" w:hAnsi="Segoe UI" w:cs="Segoe UI"/>
           <w:b/>
           <w:bCs/>
-          <w:sz w:val="32"/>
-          <w:szCs w:val="32"/>
-        </w:rPr>
-      </w:pPr>
-      <w:r>
-        <w:rPr>
-          <w:rFonts w:ascii="Arial Nova" w:eastAsia="Arial Nova" w:hAnsi="Arial Nova" w:cs="Arial Nova"/>
+          <w:sz w:val="28"/>
+          <w:szCs w:val="28"/>
+        </w:rPr>
+      </w:pPr>
+      <w:r>
+        <w:rPr>
+          <w:rFonts w:ascii="Segoe UI" w:eastAsia="Arial Nova" w:hAnsi="Segoe UI" w:cs="Segoe UI"/>
+          <w:sz w:val="20"/>
+          <w:szCs w:val="20"/>
+        </w:rPr>
+        <w:t>Cordillera Circuit, which has been used in Hoki Hoshi’s Season 2.</w:t>
+      </w:r>
+    </w:p>
+    <w:p>
+      <w:pPr>
+        <w:spacing w:line="240" w:lineRule="auto"/>
+        <w:rPr>
+          <w:rFonts w:ascii="Segoe UI" w:eastAsia="Arial Nova" w:hAnsi="Segoe UI" w:cs="Segoe UI"/>
           <w:b/>
           <w:bCs/>
-          <w:sz w:val="32"/>
-          <w:szCs w:val="32"/>
+          <w:sz w:val="28"/>
+          <w:szCs w:val="28"/>
+        </w:rPr>
+      </w:pPr>
+      <w:r>
+        <w:rPr>
+          <w:rFonts w:ascii="Segoe UI" w:eastAsia="Arial Nova" w:hAnsi="Segoe UI" w:cs="Segoe UI"/>
+          <w:b/>
+          <w:bCs/>
+          <w:sz w:val="28"/>
+          <w:szCs w:val="28"/>
         </w:rPr>
         <w:t>Education</w:t>
       </w:r>
@@ -1115,24 +1192,32 @@
         </w:numPr>
         <w:spacing w:line="240" w:lineRule="auto"/>
         <w:rPr>
-          <w:rFonts w:ascii="Arial Nova" w:eastAsia="Arial Nova" w:hAnsi="Arial Nova" w:cs="Arial Nova"/>
-        </w:rPr>
-      </w:pPr>
-      <w:r>
-        <w:rPr>
-          <w:rFonts w:ascii="Arial Nova" w:eastAsia="Arial Nova" w:hAnsi="Arial Nova" w:cs="Arial Nova"/>
+          <w:rFonts w:ascii="Segoe UI" w:eastAsia="Arial Nova" w:hAnsi="Segoe UI" w:cs="Segoe UI"/>
+          <w:sz w:val="20"/>
+          <w:szCs w:val="20"/>
+        </w:rPr>
+      </w:pPr>
+      <w:r>
+        <w:rPr>
+          <w:rFonts w:ascii="Segoe UI" w:eastAsia="Arial Nova" w:hAnsi="Segoe UI" w:cs="Segoe UI"/>
+          <w:sz w:val="20"/>
+          <w:szCs w:val="20"/>
         </w:rPr>
         <w:t>University</w:t>
       </w:r>
       <w:r>
         <w:rPr>
-          <w:rFonts w:ascii="Arial Nova" w:eastAsia="Arial Nova" w:hAnsi="Arial Nova" w:cs="Arial Nova"/>
+          <w:rFonts w:ascii="Segoe UI" w:eastAsia="Arial Nova" w:hAnsi="Segoe UI" w:cs="Segoe UI"/>
+          <w:sz w:val="20"/>
+          <w:szCs w:val="20"/>
         </w:rPr>
         <w:t xml:space="preserve"> (September 2023 – current)</w:t>
       </w:r>
       <w:r>
         <w:rPr>
-          <w:rFonts w:ascii="Arial Nova" w:eastAsia="Arial Nova" w:hAnsi="Arial Nova" w:cs="Arial Nova"/>
+          <w:rFonts w:ascii="Segoe UI" w:eastAsia="Arial Nova" w:hAnsi="Segoe UI" w:cs="Segoe UI"/>
+          <w:sz w:val="20"/>
+          <w:szCs w:val="20"/>
         </w:rPr>
         <w:t>:</w:t>
       </w:r>
@@ -1146,30 +1231,58 @@
         </w:numPr>
         <w:spacing w:line="240" w:lineRule="auto"/>
         <w:rPr>
-          <w:rFonts w:ascii="Arial Nova" w:eastAsia="Arial Nova" w:hAnsi="Arial Nova" w:cs="Arial Nova"/>
-        </w:rPr>
-      </w:pPr>
-      <w:r>
-        <w:rPr>
-          <w:rFonts w:ascii="Arial Nova" w:eastAsia="Arial Nova" w:hAnsi="Arial Nova" w:cs="Arial Nova"/>
-        </w:rPr>
-        <w:t>BSc Honours: Computer Games Technology</w:t>
-      </w:r>
-      <w:r>
-        <w:rPr>
-          <w:rFonts w:ascii="Arial Nova" w:eastAsia="Arial Nova" w:hAnsi="Arial Nova" w:cs="Arial Nova"/>
-        </w:rPr>
-        <w:t xml:space="preserve">, predicted </w:t>
-      </w:r>
-      <w:r>
-        <w:rPr>
-          <w:rFonts w:ascii="Arial Nova" w:eastAsia="Arial Nova" w:hAnsi="Arial Nova" w:cs="Arial Nova"/>
+          <w:rFonts w:ascii="Segoe UI" w:eastAsia="Arial Nova" w:hAnsi="Segoe UI" w:cs="Segoe UI"/>
+          <w:sz w:val="20"/>
+          <w:szCs w:val="20"/>
+        </w:rPr>
+      </w:pPr>
+      <w:r>
+        <w:rPr>
+          <w:rFonts w:ascii="Segoe UI" w:eastAsia="Arial Nova" w:hAnsi="Segoe UI" w:cs="Segoe UI"/>
+          <w:sz w:val="20"/>
+          <w:szCs w:val="20"/>
+        </w:rPr>
+        <w:t xml:space="preserve">BSc Honours: </w:t>
+      </w:r>
+      <w:proofErr w:type="gramStart"/>
+      <w:r>
+        <w:rPr>
+          <w:rFonts w:ascii="Segoe UI" w:eastAsia="Arial Nova" w:hAnsi="Segoe UI" w:cs="Segoe UI"/>
+          <w:sz w:val="20"/>
+          <w:szCs w:val="20"/>
+        </w:rPr>
+        <w:t>Computer Games Technology</w:t>
+      </w:r>
+      <w:r>
+        <w:rPr>
+          <w:rFonts w:ascii="Segoe UI" w:eastAsia="Arial Nova" w:hAnsi="Segoe UI" w:cs="Segoe UI"/>
+          <w:sz w:val="20"/>
+          <w:szCs w:val="20"/>
+        </w:rPr>
+        <w:t>,</w:t>
+      </w:r>
+      <w:proofErr w:type="gramEnd"/>
+      <w:r>
+        <w:rPr>
+          <w:rFonts w:ascii="Segoe UI" w:eastAsia="Arial Nova" w:hAnsi="Segoe UI" w:cs="Segoe UI"/>
+          <w:sz w:val="20"/>
+          <w:szCs w:val="20"/>
+        </w:rPr>
+        <w:t xml:space="preserve"> predicted </w:t>
+      </w:r>
+      <w:r>
+        <w:rPr>
+          <w:rFonts w:ascii="Segoe UI" w:eastAsia="Arial Nova" w:hAnsi="Segoe UI" w:cs="Segoe UI"/>
+          <w:sz w:val="20"/>
+          <w:szCs w:val="20"/>
         </w:rPr>
         <w:t>2:1 classification</w:t>
       </w:r>
       <w:r>
         <w:rPr>
-          <w:rFonts w:ascii="Arial Nova" w:eastAsia="Arial Nova" w:hAnsi="Arial Nova" w:cs="Arial Nova"/>
+          <w:rFonts w:ascii="Segoe UI" w:eastAsia="Arial Nova" w:hAnsi="Segoe UI" w:cs="Segoe UI"/>
+          <w:sz w:val="20"/>
+          <w:szCs w:val="20"/>
         </w:rPr>
         <w:t>.</w:t>
       </w:r>
@@ -1183,36 +1296,48 @@
         </w:numPr>
         <w:spacing w:line="240" w:lineRule="auto"/>
         <w:rPr>
-          <w:rFonts w:ascii="Arial Nova" w:eastAsia="Arial Nova" w:hAnsi="Arial Nova" w:cs="Arial Nova"/>
-        </w:rPr>
-      </w:pPr>
-      <w:r>
-        <w:rPr>
-          <w:rFonts w:ascii="Arial Nova" w:eastAsia="Arial Nova" w:hAnsi="Arial Nova" w:cs="Arial Nova"/>
+          <w:rFonts w:ascii="Segoe UI" w:eastAsia="Arial Nova" w:hAnsi="Segoe UI" w:cs="Segoe UI"/>
+          <w:sz w:val="20"/>
+          <w:szCs w:val="20"/>
+        </w:rPr>
+      </w:pPr>
+      <w:r>
+        <w:rPr>
+          <w:rFonts w:ascii="Segoe UI" w:eastAsia="Arial Nova" w:hAnsi="Segoe UI" w:cs="Segoe UI"/>
+          <w:sz w:val="20"/>
+          <w:szCs w:val="20"/>
         </w:rPr>
         <w:t>A-Levels</w:t>
       </w:r>
       <w:r>
         <w:rPr>
-          <w:rFonts w:ascii="Arial Nova" w:eastAsia="Arial Nova" w:hAnsi="Arial Nova" w:cs="Arial Nova"/>
+          <w:rFonts w:ascii="Segoe UI" w:eastAsia="Arial Nova" w:hAnsi="Segoe UI" w:cs="Segoe UI"/>
+          <w:sz w:val="20"/>
+          <w:szCs w:val="20"/>
         </w:rPr>
         <w:t xml:space="preserve"> (Ju</w:t>
       </w:r>
       <w:r>
         <w:rPr>
-          <w:rFonts w:ascii="Arial Nova" w:eastAsia="Arial Nova" w:hAnsi="Arial Nova" w:cs="Arial Nova"/>
+          <w:rFonts w:ascii="Segoe UI" w:eastAsia="Arial Nova" w:hAnsi="Segoe UI" w:cs="Segoe UI"/>
+          <w:sz w:val="20"/>
+          <w:szCs w:val="20"/>
         </w:rPr>
         <w:t>ne 2023</w:t>
       </w:r>
       <w:r>
         <w:rPr>
-          <w:rFonts w:ascii="Arial Nova" w:eastAsia="Arial Nova" w:hAnsi="Arial Nova" w:cs="Arial Nova"/>
+          <w:rFonts w:ascii="Segoe UI" w:eastAsia="Arial Nova" w:hAnsi="Segoe UI" w:cs="Segoe UI"/>
+          <w:sz w:val="20"/>
+          <w:szCs w:val="20"/>
         </w:rPr>
         <w:t>)</w:t>
       </w:r>
       <w:r>
         <w:rPr>
-          <w:rFonts w:ascii="Arial Nova" w:eastAsia="Arial Nova" w:hAnsi="Arial Nova" w:cs="Arial Nova"/>
+          <w:rFonts w:ascii="Segoe UI" w:eastAsia="Arial Nova" w:hAnsi="Segoe UI" w:cs="Segoe UI"/>
+          <w:sz w:val="20"/>
+          <w:szCs w:val="20"/>
         </w:rPr>
         <w:t>:</w:t>
       </w:r>
@@ -1226,18 +1351,24 @@
         </w:numPr>
         <w:spacing w:line="240" w:lineRule="auto"/>
         <w:rPr>
-          <w:rFonts w:ascii="Arial Nova" w:eastAsia="Arial Nova" w:hAnsi="Arial Nova" w:cs="Arial Nova"/>
-        </w:rPr>
-      </w:pPr>
-      <w:r>
-        <w:rPr>
-          <w:rFonts w:ascii="Arial Nova" w:eastAsia="Arial Nova" w:hAnsi="Arial Nova" w:cs="Arial Nova"/>
+          <w:rFonts w:ascii="Segoe UI" w:eastAsia="Arial Nova" w:hAnsi="Segoe UI" w:cs="Segoe UI"/>
+          <w:sz w:val="20"/>
+          <w:szCs w:val="20"/>
+        </w:rPr>
+      </w:pPr>
+      <w:r>
+        <w:rPr>
+          <w:rFonts w:ascii="Segoe UI" w:eastAsia="Arial Nova" w:hAnsi="Segoe UI" w:cs="Segoe UI"/>
+          <w:sz w:val="20"/>
+          <w:szCs w:val="20"/>
         </w:rPr>
         <w:t>Computer Science</w:t>
       </w:r>
       <w:r>
         <w:rPr>
-          <w:rFonts w:ascii="Arial Nova" w:eastAsia="Arial Nova" w:hAnsi="Arial Nova" w:cs="Arial Nova"/>
+          <w:rFonts w:ascii="Segoe UI" w:eastAsia="Arial Nova" w:hAnsi="Segoe UI" w:cs="Segoe UI"/>
+          <w:sz w:val="20"/>
+          <w:szCs w:val="20"/>
         </w:rPr>
         <w:t xml:space="preserve"> (C)</w:t>
       </w:r>
@@ -1251,18 +1382,24 @@
         </w:numPr>
         <w:spacing w:line="240" w:lineRule="auto"/>
         <w:rPr>
-          <w:rFonts w:ascii="Arial Nova" w:eastAsia="Arial Nova" w:hAnsi="Arial Nova" w:cs="Arial Nova"/>
-        </w:rPr>
-      </w:pPr>
-      <w:r>
-        <w:rPr>
-          <w:rFonts w:ascii="Arial Nova" w:eastAsia="Arial Nova" w:hAnsi="Arial Nova" w:cs="Arial Nova"/>
+          <w:rFonts w:ascii="Segoe UI" w:eastAsia="Arial Nova" w:hAnsi="Segoe UI" w:cs="Segoe UI"/>
+          <w:sz w:val="20"/>
+          <w:szCs w:val="20"/>
+        </w:rPr>
+      </w:pPr>
+      <w:r>
+        <w:rPr>
+          <w:rFonts w:ascii="Segoe UI" w:eastAsia="Arial Nova" w:hAnsi="Segoe UI" w:cs="Segoe UI"/>
+          <w:sz w:val="20"/>
+          <w:szCs w:val="20"/>
         </w:rPr>
         <w:t>Mathematics</w:t>
       </w:r>
       <w:r>
         <w:rPr>
-          <w:rFonts w:ascii="Arial Nova" w:eastAsia="Arial Nova" w:hAnsi="Arial Nova" w:cs="Arial Nova"/>
+          <w:rFonts w:ascii="Segoe UI" w:eastAsia="Arial Nova" w:hAnsi="Segoe UI" w:cs="Segoe UI"/>
+          <w:sz w:val="20"/>
+          <w:szCs w:val="20"/>
         </w:rPr>
         <w:t xml:space="preserve"> (B)</w:t>
       </w:r>
@@ -1276,24 +1413,32 @@
         </w:numPr>
         <w:spacing w:line="240" w:lineRule="auto"/>
         <w:rPr>
-          <w:rFonts w:ascii="Arial Nova" w:eastAsia="Arial Nova" w:hAnsi="Arial Nova" w:cs="Arial Nova"/>
-        </w:rPr>
-      </w:pPr>
-      <w:r>
-        <w:rPr>
-          <w:rFonts w:ascii="Arial Nova" w:eastAsia="Arial Nova" w:hAnsi="Arial Nova" w:cs="Arial Nova"/>
+          <w:rFonts w:ascii="Segoe UI" w:eastAsia="Arial Nova" w:hAnsi="Segoe UI" w:cs="Segoe UI"/>
+          <w:sz w:val="20"/>
+          <w:szCs w:val="20"/>
+        </w:rPr>
+      </w:pPr>
+      <w:r>
+        <w:rPr>
+          <w:rFonts w:ascii="Segoe UI" w:eastAsia="Arial Nova" w:hAnsi="Segoe UI" w:cs="Segoe UI"/>
+          <w:sz w:val="20"/>
+          <w:szCs w:val="20"/>
         </w:rPr>
         <w:t xml:space="preserve">Physics </w:t>
       </w:r>
       <w:r>
         <w:rPr>
-          <w:rFonts w:ascii="Arial Nova" w:eastAsia="Arial Nova" w:hAnsi="Arial Nova" w:cs="Arial Nova"/>
+          <w:rFonts w:ascii="Segoe UI" w:eastAsia="Arial Nova" w:hAnsi="Segoe UI" w:cs="Segoe UI"/>
+          <w:sz w:val="20"/>
+          <w:szCs w:val="20"/>
         </w:rPr>
         <w:t>(C</w:t>
       </w:r>
       <w:r>
         <w:rPr>
-          <w:rFonts w:ascii="Arial Nova" w:eastAsia="Arial Nova" w:hAnsi="Arial Nova" w:cs="Arial Nova"/>
+          <w:rFonts w:ascii="Segoe UI" w:eastAsia="Arial Nova" w:hAnsi="Segoe UI" w:cs="Segoe UI"/>
+          <w:sz w:val="20"/>
+          <w:szCs w:val="20"/>
         </w:rPr>
         <w:t>)</w:t>
       </w:r>
@@ -1304,7 +1449,9 @@
         <w:spacing w:line="240" w:lineRule="auto"/>
         <w:ind w:left="1440"/>
         <w:rPr>
-          <w:rFonts w:ascii="Arial Nova" w:eastAsia="Arial Nova" w:hAnsi="Arial Nova" w:cs="Arial Nova"/>
+          <w:rFonts w:ascii="Segoe UI" w:eastAsia="Arial Nova" w:hAnsi="Segoe UI" w:cs="Segoe UI"/>
+          <w:sz w:val="20"/>
+          <w:szCs w:val="20"/>
         </w:rPr>
       </w:pPr>
     </w:p>
@@ -1317,42 +1464,56 @@
         </w:numPr>
         <w:spacing w:line="240" w:lineRule="auto"/>
         <w:rPr>
-          <w:rFonts w:ascii="Arial Nova" w:eastAsia="Arial Nova" w:hAnsi="Arial Nova" w:cs="Arial Nova"/>
-        </w:rPr>
-      </w:pPr>
-      <w:r>
-        <w:rPr>
-          <w:rFonts w:ascii="Arial Nova" w:eastAsia="Arial Nova" w:hAnsi="Arial Nova" w:cs="Arial Nova"/>
+          <w:rFonts w:ascii="Segoe UI" w:eastAsia="Arial Nova" w:hAnsi="Segoe UI" w:cs="Segoe UI"/>
+          <w:sz w:val="20"/>
+          <w:szCs w:val="20"/>
+        </w:rPr>
+      </w:pPr>
+      <w:r>
+        <w:rPr>
+          <w:rFonts w:ascii="Segoe UI" w:eastAsia="Arial Nova" w:hAnsi="Segoe UI" w:cs="Segoe UI"/>
+          <w:sz w:val="20"/>
+          <w:szCs w:val="20"/>
         </w:rPr>
         <w:t>GCSE’s</w:t>
       </w:r>
       <w:r>
         <w:rPr>
-          <w:rFonts w:ascii="Arial Nova" w:eastAsia="Arial Nova" w:hAnsi="Arial Nova" w:cs="Arial Nova"/>
+          <w:rFonts w:ascii="Segoe UI" w:eastAsia="Arial Nova" w:hAnsi="Segoe UI" w:cs="Segoe UI"/>
+          <w:sz w:val="20"/>
+          <w:szCs w:val="20"/>
         </w:rPr>
         <w:t xml:space="preserve"> (</w:t>
       </w:r>
       <w:r>
         <w:rPr>
-          <w:rFonts w:ascii="Arial Nova" w:eastAsia="Arial Nova" w:hAnsi="Arial Nova" w:cs="Arial Nova"/>
+          <w:rFonts w:ascii="Segoe UI" w:eastAsia="Arial Nova" w:hAnsi="Segoe UI" w:cs="Segoe UI"/>
+          <w:sz w:val="20"/>
+          <w:szCs w:val="20"/>
         </w:rPr>
         <w:t>August 2021</w:t>
       </w:r>
       <w:r>
         <w:rPr>
-          <w:rFonts w:ascii="Arial Nova" w:eastAsia="Arial Nova" w:hAnsi="Arial Nova" w:cs="Arial Nova"/>
+          <w:rFonts w:ascii="Segoe UI" w:eastAsia="Arial Nova" w:hAnsi="Segoe UI" w:cs="Segoe UI"/>
+          <w:sz w:val="20"/>
+          <w:szCs w:val="20"/>
         </w:rPr>
         <w:t>)</w:t>
       </w:r>
       <w:r>
         <w:rPr>
-          <w:rFonts w:ascii="Arial Nova" w:eastAsia="Arial Nova" w:hAnsi="Arial Nova" w:cs="Arial Nova"/>
+          <w:rFonts w:ascii="Segoe UI" w:eastAsia="Arial Nova" w:hAnsi="Segoe UI" w:cs="Segoe UI"/>
+          <w:sz w:val="20"/>
+          <w:szCs w:val="20"/>
         </w:rPr>
         <w:t>:</w:t>
       </w:r>
       <w:r>
         <w:rPr>
-          <w:rFonts w:ascii="Arial Nova" w:eastAsia="Arial Nova" w:hAnsi="Arial Nova" w:cs="Arial Nova"/>
+          <w:rFonts w:ascii="Segoe UI" w:eastAsia="Arial Nova" w:hAnsi="Segoe UI" w:cs="Segoe UI"/>
+          <w:sz w:val="20"/>
+          <w:szCs w:val="20"/>
         </w:rPr>
         <w:t xml:space="preserve"> </w:t>
       </w:r>
@@ -1366,24 +1527,32 @@
         </w:numPr>
         <w:spacing w:line="240" w:lineRule="auto"/>
         <w:rPr>
-          <w:rFonts w:ascii="Arial Nova" w:eastAsia="Arial Nova" w:hAnsi="Arial Nova" w:cs="Arial Nova"/>
-        </w:rPr>
-      </w:pPr>
-      <w:r>
-        <w:rPr>
-          <w:rFonts w:ascii="Arial Nova" w:eastAsia="Arial Nova" w:hAnsi="Arial Nova" w:cs="Arial Nova"/>
+          <w:rFonts w:ascii="Segoe UI" w:eastAsia="Arial Nova" w:hAnsi="Segoe UI" w:cs="Segoe UI"/>
+          <w:sz w:val="20"/>
+          <w:szCs w:val="20"/>
+        </w:rPr>
+      </w:pPr>
+      <w:r>
+        <w:rPr>
+          <w:rFonts w:ascii="Segoe UI" w:eastAsia="Arial Nova" w:hAnsi="Segoe UI" w:cs="Segoe UI"/>
+          <w:sz w:val="20"/>
+          <w:szCs w:val="20"/>
         </w:rPr>
         <w:t>English Language</w:t>
       </w:r>
       <w:r>
         <w:rPr>
-          <w:rFonts w:ascii="Arial Nova" w:eastAsia="Arial Nova" w:hAnsi="Arial Nova" w:cs="Arial Nova"/>
+          <w:rFonts w:ascii="Segoe UI" w:eastAsia="Arial Nova" w:hAnsi="Segoe UI" w:cs="Segoe UI"/>
+          <w:sz w:val="20"/>
+          <w:szCs w:val="20"/>
         </w:rPr>
         <w:t xml:space="preserve"> (</w:t>
       </w:r>
       <w:r>
         <w:rPr>
-          <w:rFonts w:ascii="Arial Nova" w:eastAsia="Arial Nova" w:hAnsi="Arial Nova" w:cs="Arial Nova"/>
+          <w:rFonts w:ascii="Segoe UI" w:eastAsia="Arial Nova" w:hAnsi="Segoe UI" w:cs="Segoe UI"/>
+          <w:sz w:val="20"/>
+          <w:szCs w:val="20"/>
         </w:rPr>
         <w:t>7)</w:t>
       </w:r>
@@ -1397,30 +1566,40 @@
         </w:numPr>
         <w:spacing w:line="240" w:lineRule="auto"/>
         <w:rPr>
-          <w:rFonts w:ascii="Arial Nova" w:eastAsia="Arial Nova" w:hAnsi="Arial Nova" w:cs="Arial Nova"/>
-        </w:rPr>
-      </w:pPr>
-      <w:r>
-        <w:rPr>
-          <w:rFonts w:ascii="Arial Nova" w:eastAsia="Arial Nova" w:hAnsi="Arial Nova" w:cs="Arial Nova"/>
+          <w:rFonts w:ascii="Segoe UI" w:eastAsia="Arial Nova" w:hAnsi="Segoe UI" w:cs="Segoe UI"/>
+          <w:sz w:val="20"/>
+          <w:szCs w:val="20"/>
+        </w:rPr>
+      </w:pPr>
+      <w:r>
+        <w:rPr>
+          <w:rFonts w:ascii="Segoe UI" w:eastAsia="Arial Nova" w:hAnsi="Segoe UI" w:cs="Segoe UI"/>
+          <w:sz w:val="20"/>
+          <w:szCs w:val="20"/>
         </w:rPr>
         <w:t>English</w:t>
       </w:r>
       <w:r>
         <w:rPr>
-          <w:rFonts w:ascii="Arial Nova" w:eastAsia="Arial Nova" w:hAnsi="Arial Nova" w:cs="Arial Nova"/>
+          <w:rFonts w:ascii="Segoe UI" w:eastAsia="Arial Nova" w:hAnsi="Segoe UI" w:cs="Segoe UI"/>
+          <w:sz w:val="20"/>
+          <w:szCs w:val="20"/>
         </w:rPr>
         <w:t xml:space="preserve"> Literatur</w:t>
       </w:r>
       <w:r>
         <w:rPr>
-          <w:rFonts w:ascii="Arial Nova" w:eastAsia="Arial Nova" w:hAnsi="Arial Nova" w:cs="Arial Nova"/>
+          <w:rFonts w:ascii="Segoe UI" w:eastAsia="Arial Nova" w:hAnsi="Segoe UI" w:cs="Segoe UI"/>
+          <w:sz w:val="20"/>
+          <w:szCs w:val="20"/>
         </w:rPr>
         <w:t>e</w:t>
       </w:r>
       <w:r>
         <w:rPr>
-          <w:rFonts w:ascii="Arial Nova" w:eastAsia="Arial Nova" w:hAnsi="Arial Nova" w:cs="Arial Nova"/>
+          <w:rFonts w:ascii="Segoe UI" w:eastAsia="Arial Nova" w:hAnsi="Segoe UI" w:cs="Segoe UI"/>
+          <w:sz w:val="20"/>
+          <w:szCs w:val="20"/>
         </w:rPr>
         <w:t xml:space="preserve"> (7)</w:t>
       </w:r>
@@ -1434,24 +1613,32 @@
         </w:numPr>
         <w:spacing w:line="240" w:lineRule="auto"/>
         <w:rPr>
-          <w:rFonts w:ascii="Arial Nova" w:eastAsia="Arial Nova" w:hAnsi="Arial Nova" w:cs="Arial Nova"/>
-        </w:rPr>
-      </w:pPr>
-      <w:r>
-        <w:rPr>
-          <w:rFonts w:ascii="Arial Nova" w:eastAsia="Arial Nova" w:hAnsi="Arial Nova" w:cs="Arial Nova"/>
+          <w:rFonts w:ascii="Segoe UI" w:eastAsia="Arial Nova" w:hAnsi="Segoe UI" w:cs="Segoe UI"/>
+          <w:sz w:val="20"/>
+          <w:szCs w:val="20"/>
+        </w:rPr>
+      </w:pPr>
+      <w:r>
+        <w:rPr>
+          <w:rFonts w:ascii="Segoe UI" w:eastAsia="Arial Nova" w:hAnsi="Segoe UI" w:cs="Segoe UI"/>
+          <w:sz w:val="20"/>
+          <w:szCs w:val="20"/>
         </w:rPr>
         <w:t>Mathematics</w:t>
       </w:r>
       <w:r>
         <w:rPr>
-          <w:rFonts w:ascii="Arial Nova" w:eastAsia="Arial Nova" w:hAnsi="Arial Nova" w:cs="Arial Nova"/>
+          <w:rFonts w:ascii="Segoe UI" w:eastAsia="Arial Nova" w:hAnsi="Segoe UI" w:cs="Segoe UI"/>
+          <w:sz w:val="20"/>
+          <w:szCs w:val="20"/>
         </w:rPr>
         <w:t xml:space="preserve"> (</w:t>
       </w:r>
       <w:r>
         <w:rPr>
-          <w:rFonts w:ascii="Arial Nova" w:eastAsia="Arial Nova" w:hAnsi="Arial Nova" w:cs="Arial Nova"/>
+          <w:rFonts w:ascii="Segoe UI" w:eastAsia="Arial Nova" w:hAnsi="Segoe UI" w:cs="Segoe UI"/>
+          <w:sz w:val="20"/>
+          <w:szCs w:val="20"/>
         </w:rPr>
         <w:t>7)</w:t>
       </w:r>
@@ -1465,22 +1652,26 @@
         </w:numPr>
         <w:spacing w:line="240" w:lineRule="auto"/>
         <w:rPr>
-          <w:rFonts w:ascii="Arial Nova" w:eastAsia="Arial Nova" w:hAnsi="Arial Nova" w:cs="Arial Nova"/>
+          <w:rFonts w:ascii="Segoe UI" w:eastAsia="Arial Nova" w:hAnsi="Segoe UI" w:cs="Segoe UI"/>
           <w:b/>
           <w:bCs/>
-          <w:sz w:val="32"/>
-          <w:szCs w:val="32"/>
-        </w:rPr>
-      </w:pPr>
-      <w:r>
-        <w:rPr>
-          <w:rFonts w:ascii="Arial Nova" w:eastAsia="Arial Nova" w:hAnsi="Arial Nova" w:cs="Arial Nova"/>
+          <w:sz w:val="28"/>
+          <w:szCs w:val="28"/>
+        </w:rPr>
+      </w:pPr>
+      <w:r>
+        <w:rPr>
+          <w:rFonts w:ascii="Segoe UI" w:eastAsia="Arial Nova" w:hAnsi="Segoe UI" w:cs="Segoe UI"/>
+          <w:sz w:val="20"/>
+          <w:szCs w:val="20"/>
         </w:rPr>
         <w:t xml:space="preserve">Combined Science </w:t>
       </w:r>
       <w:r>
         <w:rPr>
-          <w:rFonts w:ascii="Arial Nova" w:eastAsia="Arial Nova" w:hAnsi="Arial Nova" w:cs="Arial Nova"/>
+          <w:rFonts w:ascii="Segoe UI" w:eastAsia="Arial Nova" w:hAnsi="Segoe UI" w:cs="Segoe UI"/>
+          <w:sz w:val="20"/>
+          <w:szCs w:val="20"/>
         </w:rPr>
         <w:t>(76)</w:t>
       </w:r>
@@ -1494,22 +1685,26 @@
         </w:numPr>
         <w:spacing w:line="240" w:lineRule="auto"/>
         <w:rPr>
-          <w:rFonts w:ascii="Arial Nova" w:eastAsia="Arial Nova" w:hAnsi="Arial Nova" w:cs="Arial Nova"/>
+          <w:rFonts w:ascii="Segoe UI" w:eastAsia="Arial Nova" w:hAnsi="Segoe UI" w:cs="Segoe UI"/>
           <w:b/>
           <w:bCs/>
-          <w:sz w:val="32"/>
-          <w:szCs w:val="32"/>
-        </w:rPr>
-      </w:pPr>
-      <w:r>
-        <w:rPr>
-          <w:rFonts w:ascii="Arial Nova" w:eastAsia="Arial Nova" w:hAnsi="Arial Nova" w:cs="Arial Nova"/>
+          <w:sz w:val="28"/>
+          <w:szCs w:val="28"/>
+        </w:rPr>
+      </w:pPr>
+      <w:r>
+        <w:rPr>
+          <w:rFonts w:ascii="Segoe UI" w:eastAsia="Arial Nova" w:hAnsi="Segoe UI" w:cs="Segoe UI"/>
+          <w:sz w:val="20"/>
+          <w:szCs w:val="20"/>
         </w:rPr>
         <w:t>C</w:t>
       </w:r>
       <w:r>
         <w:rPr>
-          <w:rFonts w:ascii="Arial Nova" w:eastAsia="Arial Nova" w:hAnsi="Arial Nova" w:cs="Arial Nova"/>
+          <w:rFonts w:ascii="Segoe UI" w:eastAsia="Arial Nova" w:hAnsi="Segoe UI" w:cs="Segoe UI"/>
+          <w:sz w:val="20"/>
+          <w:szCs w:val="20"/>
         </w:rPr>
         <w:t>omputer Science (7)</w:t>
       </w:r>
@@ -1518,252 +1713,159 @@
       <w:pPr>
         <w:spacing w:line="240" w:lineRule="auto"/>
         <w:rPr>
-          <w:rFonts w:ascii="Arial Nova" w:eastAsia="Arial Nova" w:hAnsi="Arial Nova" w:cs="Arial Nova"/>
+          <w:rFonts w:ascii="Segoe UI" w:eastAsia="Arial Nova" w:hAnsi="Segoe UI" w:cs="Segoe UI"/>
           <w:b/>
           <w:bCs/>
-          <w:sz w:val="32"/>
-          <w:szCs w:val="32"/>
-        </w:rPr>
-      </w:pPr>
-      <w:r>
-        <w:rPr>
-          <w:rFonts w:ascii="Arial Nova" w:eastAsia="Arial Nova" w:hAnsi="Arial Nova" w:cs="Arial Nova"/>
+          <w:sz w:val="28"/>
+          <w:szCs w:val="28"/>
+        </w:rPr>
+      </w:pPr>
+      <w:r>
+        <w:rPr>
+          <w:rFonts w:ascii="Segoe UI" w:eastAsia="Arial Nova" w:hAnsi="Segoe UI" w:cs="Segoe UI"/>
           <w:b/>
           <w:bCs/>
-          <w:sz w:val="32"/>
-          <w:szCs w:val="32"/>
+          <w:sz w:val="28"/>
+          <w:szCs w:val="28"/>
         </w:rPr>
         <w:t>Interests</w:t>
       </w:r>
       <w:r>
         <w:rPr>
-          <w:rFonts w:ascii="Arial Nova" w:eastAsia="Arial Nova" w:hAnsi="Arial Nova" w:cs="Arial Nova"/>
+          <w:rFonts w:ascii="Segoe UI" w:eastAsia="Arial Nova" w:hAnsi="Segoe UI" w:cs="Segoe UI"/>
           <w:b/>
           <w:bCs/>
-          <w:sz w:val="32"/>
-          <w:szCs w:val="32"/>
-        </w:rPr>
-        <w:t>/Hobbies</w:t>
-      </w:r>
-    </w:p>
-    <w:p>
-      <w:pPr>
-        <w:spacing w:line="240" w:lineRule="auto"/>
-        <w:rPr>
-          <w:rFonts w:ascii="Arial Nova" w:eastAsia="Arial Nova" w:hAnsi="Arial Nova" w:cs="Arial Nova"/>
-        </w:rPr>
-      </w:pPr>
-      <w:r>
-        <w:rPr>
-          <w:rFonts w:ascii="Arial Nova" w:eastAsia="Arial Nova" w:hAnsi="Arial Nova" w:cs="Arial Nova"/>
-        </w:rPr>
-        <w:t xml:space="preserve">As well as being an </w:t>
-      </w:r>
-      <w:r>
-        <w:rPr>
-          <w:rFonts w:ascii="Arial Nova" w:eastAsia="Arial Nova" w:hAnsi="Arial Nova" w:cs="Arial Nova"/>
-        </w:rPr>
-        <w:t>Es</w:t>
-      </w:r>
-      <w:r>
-        <w:rPr>
-          <w:rFonts w:ascii="Arial Nova" w:eastAsia="Arial Nova" w:hAnsi="Arial Nova" w:cs="Arial Nova"/>
-        </w:rPr>
-        <w:t>port level driver in Forza, I enjoy watching</w:t>
-      </w:r>
-      <w:r>
-        <w:rPr>
-          <w:rFonts w:ascii="Arial Nova" w:eastAsia="Arial Nova" w:hAnsi="Arial Nova" w:cs="Arial Nova"/>
-        </w:rPr>
-        <w:t xml:space="preserve"> motorsport such as F1 and WEC. I attended the Goodwood Festival of Speed </w:t>
-      </w:r>
-      <w:r>
-        <w:rPr>
-          <w:rFonts w:ascii="Arial Nova" w:eastAsia="Arial Nova" w:hAnsi="Arial Nova" w:cs="Arial Nova"/>
-        </w:rPr>
-        <w:t xml:space="preserve">in 2024. I have met up with members of the competitive Forza community from Europe </w:t>
-      </w:r>
-      <w:r>
-        <w:rPr>
-          <w:rFonts w:ascii="Arial Nova" w:eastAsia="Arial Nova" w:hAnsi="Arial Nova" w:cs="Arial Nova"/>
-        </w:rPr>
-        <w:t>in these events.</w:t>
-      </w:r>
-    </w:p>
-    <w:p>
-      <w:pPr>
-        <w:spacing w:line="240" w:lineRule="auto"/>
-        <w:rPr>
-          <w:rFonts w:ascii="Arial Nova" w:eastAsia="Arial Nova" w:hAnsi="Arial Nova" w:cs="Arial Nova"/>
           <w:sz w:val="28"/>
           <w:szCs w:val="28"/>
         </w:rPr>
-      </w:pPr>
-      <w:r>
-        <w:rPr>
-          <w:rFonts w:ascii="Arial Nova" w:eastAsia="Arial Nova" w:hAnsi="Arial Nova" w:cs="Arial Nova"/>
-          <w:sz w:val="28"/>
-          <w:szCs w:val="28"/>
-        </w:rPr>
-        <w:t xml:space="preserve">University </w:t>
-      </w:r>
-      <w:r>
-        <w:rPr>
-          <w:rFonts w:ascii="Arial Nova" w:eastAsia="Arial Nova" w:hAnsi="Arial Nova" w:cs="Arial Nova"/>
-          <w:sz w:val="28"/>
-          <w:szCs w:val="28"/>
-        </w:rPr>
-        <w:t xml:space="preserve">Game </w:t>
-      </w:r>
-      <w:r>
-        <w:rPr>
-          <w:rFonts w:ascii="Arial Nova" w:eastAsia="Arial Nova" w:hAnsi="Arial Nova" w:cs="Arial Nova"/>
-          <w:sz w:val="28"/>
-          <w:szCs w:val="28"/>
-        </w:rPr>
-        <w:t>J</w:t>
-      </w:r>
-      <w:r>
-        <w:rPr>
-          <w:rFonts w:ascii="Arial Nova" w:eastAsia="Arial Nova" w:hAnsi="Arial Nova" w:cs="Arial Nova"/>
-          <w:sz w:val="28"/>
-          <w:szCs w:val="28"/>
-        </w:rPr>
-        <w:t>am</w:t>
-      </w:r>
-    </w:p>
-    <w:p>
-      <w:pPr>
-        <w:spacing w:line="240" w:lineRule="auto"/>
-        <w:rPr>
-          <w:rFonts w:ascii="Arial Nova" w:eastAsia="Arial Nova" w:hAnsi="Arial Nova" w:cs="Arial Nova"/>
-        </w:rPr>
-      </w:pPr>
-      <w:r>
-        <w:rPr>
-          <w:rFonts w:ascii="Arial Nova" w:eastAsia="Arial Nova" w:hAnsi="Arial Nova" w:cs="Arial Nova"/>
-        </w:rPr>
-        <w:t>I attended BCU’s Welcome Week Game Jam on the 20</w:t>
-      </w:r>
-      <w:r>
-        <w:rPr>
-          <w:rFonts w:ascii="Arial Nova" w:eastAsia="Arial Nova" w:hAnsi="Arial Nova" w:cs="Arial Nova"/>
-          <w:vertAlign w:val="superscript"/>
-        </w:rPr>
-        <w:t>th</w:t>
-      </w:r>
-      <w:r>
-        <w:rPr>
-          <w:rFonts w:ascii="Arial Nova" w:eastAsia="Arial Nova" w:hAnsi="Arial Nova" w:cs="Arial Nova"/>
-        </w:rPr>
-        <w:t xml:space="preserve"> of September</w:t>
-      </w:r>
-      <w:r>
-        <w:rPr>
-          <w:rFonts w:ascii="Arial Nova" w:eastAsia="Arial Nova" w:hAnsi="Arial Nova" w:cs="Arial Nova"/>
-        </w:rPr>
-        <w:t>, where all years of the course were invited to attend</w:t>
-      </w:r>
-      <w:r>
-        <w:rPr>
-          <w:rFonts w:ascii="Arial Nova" w:eastAsia="Arial Nova" w:hAnsi="Arial Nova" w:cs="Arial Nova"/>
-        </w:rPr>
-        <w:t xml:space="preserve">. I collaborated with a third year and a </w:t>
-      </w:r>
-      <w:proofErr w:type="gramStart"/>
-      <w:r>
-        <w:rPr>
-          <w:rFonts w:ascii="Arial Nova" w:eastAsia="Arial Nova" w:hAnsi="Arial Nova" w:cs="Arial Nova"/>
-        </w:rPr>
-        <w:t>first year</w:t>
-      </w:r>
-      <w:proofErr w:type="gramEnd"/>
-      <w:r>
-        <w:rPr>
-          <w:rFonts w:ascii="Arial Nova" w:eastAsia="Arial Nova" w:hAnsi="Arial Nova" w:cs="Arial Nova"/>
-        </w:rPr>
-        <w:t xml:space="preserve"> student to make a 3d Platformer in Unreal Engine 5</w:t>
-      </w:r>
-      <w:r>
-        <w:rPr>
-          <w:rFonts w:ascii="Arial Nova" w:eastAsia="Arial Nova" w:hAnsi="Arial Nova" w:cs="Arial Nova"/>
-        </w:rPr>
-        <w:t>, over the course of 6 hours</w:t>
-      </w:r>
-      <w:r>
-        <w:rPr>
-          <w:rFonts w:ascii="Arial Nova" w:eastAsia="Arial Nova" w:hAnsi="Arial Nova" w:cs="Arial Nova"/>
-        </w:rPr>
-        <w:t>.</w:t>
-      </w:r>
-      <w:r>
-        <w:rPr>
-          <w:rFonts w:ascii="Arial Nova" w:eastAsia="Arial Nova" w:hAnsi="Arial Nova" w:cs="Arial Nova"/>
-        </w:rPr>
-        <w:t xml:space="preserve"> The team succeeded in winning the game jam.</w:t>
-      </w:r>
-      <w:r>
-        <w:rPr>
-          <w:rFonts w:ascii="Arial Nova" w:eastAsia="Arial Nova" w:hAnsi="Arial Nova" w:cs="Arial Nova"/>
-        </w:rPr>
-        <w:t xml:space="preserve"> I was </w:t>
-      </w:r>
-      <w:r>
-        <w:rPr>
-          <w:rFonts w:ascii="Arial Nova" w:eastAsia="Arial Nova" w:hAnsi="Arial Nova" w:cs="Arial Nova"/>
-        </w:rPr>
-        <w:t xml:space="preserve">mainly </w:t>
-      </w:r>
-      <w:r>
-        <w:rPr>
-          <w:rFonts w:ascii="Arial Nova" w:eastAsia="Arial Nova" w:hAnsi="Arial Nova" w:cs="Arial Nova"/>
-        </w:rPr>
-        <w:t>responsible for the level design of the game</w:t>
-      </w:r>
-      <w:r>
-        <w:rPr>
-          <w:rFonts w:ascii="Arial Nova" w:eastAsia="Arial Nova" w:hAnsi="Arial Nova" w:cs="Arial Nova"/>
-        </w:rPr>
-        <w:t xml:space="preserve">, and also assisted both of my teammates with building the character and scripting in </w:t>
-      </w:r>
-      <w:r>
-        <w:rPr>
-          <w:rFonts w:ascii="Arial Nova" w:eastAsia="Arial Nova" w:hAnsi="Arial Nova" w:cs="Arial Nova"/>
-        </w:rPr>
-        <w:t>UE5’s blueprint system</w:t>
-      </w:r>
-      <w:r>
-        <w:rPr>
-          <w:rFonts w:ascii="Arial Nova" w:eastAsia="Arial Nova" w:hAnsi="Arial Nova" w:cs="Arial Nova"/>
-        </w:rPr>
-        <w:t>.</w:t>
-      </w:r>
-    </w:p>
-    <w:p>
-      <w:pPr>
-        <w:spacing w:line="240" w:lineRule="auto"/>
-        <w:rPr>
-          <w:rFonts w:ascii="Arial Nova" w:eastAsia="Arial Nova" w:hAnsi="Arial Nova" w:cs="Arial Nova"/>
-        </w:rPr>
-      </w:pPr>
-    </w:p>
-    <w:p>
-      <w:pPr>
-        <w:spacing w:line="240" w:lineRule="auto"/>
-        <w:rPr>
-          <w:rFonts w:ascii="Arial Nova" w:eastAsia="Arial Nova" w:hAnsi="Arial Nova" w:cs="Arial Nova"/>
-        </w:rPr>
-      </w:pPr>
-    </w:p>
-    <w:p>
-      <w:pPr>
-        <w:spacing w:line="240" w:lineRule="auto"/>
-        <w:rPr>
-          <w:rFonts w:ascii="Arial Nova" w:eastAsia="Arial Nova" w:hAnsi="Arial Nova" w:cs="Arial Nova"/>
-          <w:sz w:val="20"/>
-          <w:szCs w:val="20"/>
-        </w:rPr>
-      </w:pPr>
+        <w:t>/Hobbies</w:t>
+      </w:r>
+    </w:p>
+    <w:p>
+      <w:pPr>
+        <w:spacing w:line="240" w:lineRule="auto"/>
+        <w:rPr>
+          <w:rFonts w:ascii="Segoe UI" w:eastAsia="Arial Nova" w:hAnsi="Segoe UI" w:cs="Segoe UI"/>
+          <w:sz w:val="20"/>
+          <w:szCs w:val="20"/>
+        </w:rPr>
+      </w:pPr>
+      <w:r>
+        <w:rPr>
+          <w:rFonts w:ascii="Segoe UI" w:eastAsia="Arial Nova" w:hAnsi="Segoe UI" w:cs="Segoe UI"/>
+          <w:sz w:val="20"/>
+          <w:szCs w:val="20"/>
+        </w:rPr>
+        <w:t xml:space="preserve">As well as being an </w:t>
+      </w:r>
+      <w:r>
+        <w:rPr>
+          <w:rFonts w:ascii="Segoe UI" w:eastAsia="Arial Nova" w:hAnsi="Segoe UI" w:cs="Segoe UI"/>
+          <w:sz w:val="20"/>
+          <w:szCs w:val="20"/>
+        </w:rPr>
+        <w:t>E</w:t>
+      </w:r>
+      <w:r>
+        <w:rPr>
+          <w:rFonts w:ascii="Segoe UI" w:eastAsia="Arial Nova" w:hAnsi="Segoe UI" w:cs="Segoe UI"/>
+          <w:sz w:val="20"/>
+          <w:szCs w:val="20"/>
+        </w:rPr>
+        <w:t>-</w:t>
+      </w:r>
+      <w:r>
+        <w:rPr>
+          <w:rFonts w:ascii="Segoe UI" w:eastAsia="Arial Nova" w:hAnsi="Segoe UI" w:cs="Segoe UI"/>
+          <w:sz w:val="20"/>
+          <w:szCs w:val="20"/>
+        </w:rPr>
+        <w:t>s</w:t>
+      </w:r>
+      <w:r>
+        <w:rPr>
+          <w:rFonts w:ascii="Segoe UI" w:eastAsia="Arial Nova" w:hAnsi="Segoe UI" w:cs="Segoe UI"/>
+          <w:sz w:val="20"/>
+          <w:szCs w:val="20"/>
+        </w:rPr>
+        <w:t>port level driver in Forza, I enjoy watching</w:t>
+      </w:r>
+      <w:r>
+        <w:rPr>
+          <w:rFonts w:ascii="Segoe UI" w:eastAsia="Arial Nova" w:hAnsi="Segoe UI" w:cs="Segoe UI"/>
+          <w:sz w:val="20"/>
+          <w:szCs w:val="20"/>
+        </w:rPr>
+        <w:t xml:space="preserve"> motorsport such as F1 and WEC. I attended the Goodwood Festival of Speed </w:t>
+      </w:r>
+      <w:r>
+        <w:rPr>
+          <w:rFonts w:ascii="Segoe UI" w:eastAsia="Arial Nova" w:hAnsi="Segoe UI" w:cs="Segoe UI"/>
+          <w:sz w:val="20"/>
+          <w:szCs w:val="20"/>
+        </w:rPr>
+        <w:t xml:space="preserve">in 2024. I have met up with members of the competitive Forza community from Europe </w:t>
+      </w:r>
+      <w:r>
+        <w:rPr>
+          <w:rFonts w:ascii="Segoe UI" w:eastAsia="Arial Nova" w:hAnsi="Segoe UI" w:cs="Segoe UI"/>
+          <w:sz w:val="20"/>
+          <w:szCs w:val="20"/>
+        </w:rPr>
+        <w:t>in these events.</w:t>
+      </w:r>
+    </w:p>
+    <w:p>
+      <w:pPr>
+        <w:spacing w:line="240" w:lineRule="auto"/>
+        <w:rPr>
+          <w:rFonts w:ascii="Segoe UI" w:eastAsia="Arial Nova" w:hAnsi="Segoe UI" w:cs="Segoe UI"/>
+          <w:sz w:val="20"/>
+          <w:szCs w:val="20"/>
+        </w:rPr>
+      </w:pPr>
+    </w:p>
+    <w:p>
+      <w:pPr>
+        <w:spacing w:line="240" w:lineRule="auto"/>
+        <w:rPr>
+          <w:rFonts w:ascii="Segoe UI" w:eastAsia="Arial Nova" w:hAnsi="Segoe UI" w:cs="Segoe UI"/>
+          <w:sz w:val="24"/>
+          <w:szCs w:val="24"/>
+        </w:rPr>
+      </w:pPr>
+      <w:r>
+        <w:rPr>
+          <w:rFonts w:ascii="Segoe UI" w:eastAsia="Arial Nova" w:hAnsi="Segoe UI" w:cs="Segoe UI"/>
+          <w:sz w:val="24"/>
+          <w:szCs w:val="24"/>
+        </w:rPr>
+        <w:t xml:space="preserve">Portfolio Link: </w:t>
+      </w:r>
+      <w:r>
+        <w:rPr>
+          <w:rFonts w:ascii="Segoe UI" w:eastAsia="Arial Nova" w:hAnsi="Segoe UI" w:cs="Segoe UI"/>
+          <w:sz w:val="24"/>
+          <w:szCs w:val="24"/>
+        </w:rPr>
+        <w:t>https://morganlowegit.github.io/</w:t>
+      </w:r>
+      <w:r>
+        <w:rPr>
+          <w:rFonts w:ascii="Segoe UI" w:eastAsia="Arial Nova" w:hAnsi="Segoe UI" w:cs="Segoe UI"/>
+          <w:sz w:val="24"/>
+          <w:szCs w:val="24"/>
+        </w:rPr>
+        <w:t>MorganLowe</w:t>
+      </w:r>
+      <w:r>
+        <w:rPr>
+          <w:rFonts w:ascii="Segoe UI" w:eastAsia="Arial Nova" w:hAnsi="Segoe UI" w:cs="Segoe UI"/>
+          <w:sz w:val="24"/>
+          <w:szCs w:val="24"/>
+        </w:rPr>
+        <w:t>Portfolio/index.html</w:t>
+      </w:r>
     </w:p>
     <w:sectPr>
       <w:pgSz w:w="11906" w:h="16838"/>
@@ -1791,7 +1893,7 @@
 </file>
 
 <file path=word/numbering.xml><?xml version="1.0" encoding="utf-8"?>
-<w:numbering xmlns:wpc="http://schemas.microsoft.com/office/word/2010/wordprocessingCanvas" xmlns:cx="http://schemas.microsoft.com/office/drawing/2014/chartex" xmlns:cx1="http://schemas.microsoft.com/office/drawing/2015/9/8/chartex" xmlns:cx2="http://schemas.microsoft.com/office/drawing/2015/10/21/chartex" xmlns:cx3="http://schemas.microsoft.com/office/drawing/2016/5/9/chartex" xmlns:cx4="http://schemas.microsoft.com/office/drawing/2016/5/10/chartex" xmlns:cx5="http://schemas.microsoft.com/office/drawing/2016/5/11/chartex" xmlns:cx6="http://schemas.microsoft.com/office/drawing/2016/5/12/chartex" xmlns:cx7="http://schemas.microsoft.com/office/drawing/2016/5/13/chartex" xmlns:cx8="http://schemas.microsoft.com/office/drawing/2016/5/14/chartex" xmlns:mc="http://schemas.openxmlformats.org/markup-compatibility/2006" xmlns:aink="http://schemas.microsoft.com/office/drawing/2016/ink" xmlns:am3d="http://schemas.microsoft.com/office/drawing/2017/model3d" xmlns:o="urn:schemas-microsoft-com:office:office" xmlns:r="http://schemas.openxmlformats.org/officeDocument/2006/relationships" xmlns:m="http://schemas.openxmlformats.org/officeDocument/2006/math" xmlns:v="urn:schemas-microsoft-com:vml" xmlns:wp14="http://schemas.microsoft.com/office/word/2010/wordprocessingDrawing" xmlns:wp="http://schemas.openxmlformats.org/drawingml/2006/wordprocessingDrawing" xmlns:w10="urn:schemas-microsoft-com:office:word" xmlns:w="http://schemas.openxmlformats.org/wordprocessingml/2006/main" xmlns:w14="http://schemas.microsoft.com/office/word/2010/wordml" xmlns:w15="http://schemas.microsoft.com/office/word/2012/wordml" xmlns:w16cex="http://schemas.microsoft.com/office/word/2018/wordml/cex" xmlns:w16cid="http://schemas.microsoft.com/office/word/2016/wordml/cid" xmlns:w16="http://schemas.microsoft.com/office/word/2018/wordml" xmlns:w16sdtdh="http://schemas.microsoft.com/office/word/2020/wordml/sdtdatahash" xmlns:w16se="http://schemas.microsoft.com/office/word/2015/wordml/symex" xmlns:wpg="http://schemas.microsoft.com/office/word/2010/wordprocessingGroup" xmlns:wpi="http://schemas.microsoft.com/office/word/2010/wordprocessingInk" xmlns:wne="http://schemas.microsoft.com/office/word/2006/wordml" xmlns:wps="http://schemas.microsoft.com/office/word/2010/wordprocessingShape" mc:Ignorable="w14 w15 w16se w16cid w16 w16cex w16sdtdh wp14">
+<w:numbering xmlns:wpc="http://schemas.microsoft.com/office/word/2010/wordprocessingCanvas" xmlns:cx="http://schemas.microsoft.com/office/drawing/2014/chartex" xmlns:cx1="http://schemas.microsoft.com/office/drawing/2015/9/8/chartex" xmlns:cx2="http://schemas.microsoft.com/office/drawing/2015/10/21/chartex" xmlns:cx3="http://schemas.microsoft.com/office/drawing/2016/5/9/chartex" xmlns:cx4="http://schemas.microsoft.com/office/drawing/2016/5/10/chartex" xmlns:cx5="http://schemas.microsoft.com/office/drawing/2016/5/11/chartex" xmlns:cx6="http://schemas.microsoft.com/office/drawing/2016/5/12/chartex" xmlns:cx7="http://schemas.microsoft.com/office/drawing/2016/5/13/chartex" xmlns:cx8="http://schemas.microsoft.com/office/drawing/2016/5/14/chartex" xmlns:mc="http://schemas.openxmlformats.org/markup-compatibility/2006" xmlns:aink="http://schemas.microsoft.com/office/drawing/2016/ink" xmlns:am3d="http://schemas.microsoft.com/office/drawing/2017/model3d" xmlns:o="urn:schemas-microsoft-com:office:office" xmlns:oel="http://schemas.microsoft.com/office/2019/extlst" xmlns:r="http://schemas.openxmlformats.org/officeDocument/2006/relationships" xmlns:m="http://schemas.openxmlformats.org/officeDocument/2006/math" xmlns:v="urn:schemas-microsoft-com:vml" xmlns:wp14="http://schemas.microsoft.com/office/word/2010/wordprocessingDrawing" xmlns:wp="http://schemas.openxmlformats.org/drawingml/2006/wordprocessingDrawing" xmlns:w10="urn:schemas-microsoft-com:office:word" xmlns:w="http://schemas.openxmlformats.org/wordprocessingml/2006/main" xmlns:w14="http://schemas.microsoft.com/office/word/2010/wordml" xmlns:w15="http://schemas.microsoft.com/office/word/2012/wordml" xmlns:w16cex="http://schemas.microsoft.com/office/word/2018/wordml/cex" xmlns:w16cid="http://schemas.microsoft.com/office/word/2016/wordml/cid" xmlns:w16="http://schemas.microsoft.com/office/word/2018/wordml" xmlns:w16du="http://schemas.microsoft.com/office/word/2023/wordml/word16du" xmlns:w16sdtdh="http://schemas.microsoft.com/office/word/2020/wordml/sdtdatahash" xmlns:w16sdtfl="http://schemas.microsoft.com/office/word/2024/wordml/sdtformatlock" xmlns:w16se="http://schemas.microsoft.com/office/word/2015/wordml/symex" xmlns:wpg="http://schemas.microsoft.com/office/word/2010/wordprocessingGroup" xmlns:wpi="http://schemas.microsoft.com/office/word/2010/wordprocessingInk" xmlns:wne="http://schemas.microsoft.com/office/word/2006/wordml" xmlns:wps="http://schemas.microsoft.com/office/word/2010/wordprocessingShape" mc:Ignorable="w14 w15 w16se w16cid w16 w16cex w16sdtdh w16sdtfl w16du wp14">
   <w:abstractNum w:abstractNumId="0" w15:restartNumberingAfterBreak="0">
     <w:nsid w:val="04751F24"/>
     <w:multiLevelType w:val="hybridMultilevel"/>
@@ -2357,26 +2459,26 @@
       </w:rPr>
     </w:lvl>
   </w:abstractNum>
-  <w:num w:numId="1">
+  <w:num w:numId="1" w16cid:durableId="1489127912">
     <w:abstractNumId w:val="4"/>
   </w:num>
-  <w:num w:numId="2">
+  <w:num w:numId="2" w16cid:durableId="1451514337">
     <w:abstractNumId w:val="3"/>
   </w:num>
-  <w:num w:numId="3">
+  <w:num w:numId="3" w16cid:durableId="526144158">
     <w:abstractNumId w:val="0"/>
   </w:num>
-  <w:num w:numId="4">
+  <w:num w:numId="4" w16cid:durableId="1689287327">
     <w:abstractNumId w:val="1"/>
   </w:num>
-  <w:num w:numId="5">
+  <w:num w:numId="5" w16cid:durableId="490756789">
     <w:abstractNumId w:val="2"/>
   </w:num>
 </w:numbering>
 </file>
 
 <file path=word/styles.xml><?xml version="1.0" encoding="utf-8"?>
-<w:styles xmlns:mc="http://schemas.openxmlformats.org/markup-compatibility/2006" xmlns:r="http://schemas.openxmlformats.org/officeDocument/2006/relationships" xmlns:w="http://schemas.openxmlformats.org/wordprocessingml/2006/main" xmlns:w14="http://schemas.microsoft.com/office/word/2010/wordml" xmlns:w15="http://schemas.microsoft.com/office/word/2012/wordml" xmlns:w16cex="http://schemas.microsoft.com/office/word/2018/wordml/cex" xmlns:w16cid="http://schemas.microsoft.com/office/word/2016/wordml/cid" xmlns:w16="http://schemas.microsoft.com/office/word/2018/wordml" xmlns:w16sdtdh="http://schemas.microsoft.com/office/word/2020/wordml/sdtdatahash" xmlns:w16se="http://schemas.microsoft.com/office/word/2015/wordml/symex" mc:Ignorable="w14 w15 w16se w16cid w16 w16cex w16sdtdh">
+<w:styles xmlns:mc="http://schemas.openxmlformats.org/markup-compatibility/2006" xmlns:r="http://schemas.openxmlformats.org/officeDocument/2006/relationships" xmlns:w="http://schemas.openxmlformats.org/wordprocessingml/2006/main" xmlns:w14="http://schemas.microsoft.com/office/word/2010/wordml" xmlns:w15="http://schemas.microsoft.com/office/word/2012/wordml" xmlns:w16cex="http://schemas.microsoft.com/office/word/2018/wordml/cex" xmlns:w16cid="http://schemas.microsoft.com/office/word/2016/wordml/cid" xmlns:w16="http://schemas.microsoft.com/office/word/2018/wordml" xmlns:w16du="http://schemas.microsoft.com/office/word/2023/wordml/word16du" xmlns:w16sdtdh="http://schemas.microsoft.com/office/word/2020/wordml/sdtdatahash" xmlns:w16sdtfl="http://schemas.microsoft.com/office/word/2024/wordml/sdtformatlock" xmlns:w16se="http://schemas.microsoft.com/office/word/2015/wordml/symex" mc:Ignorable="w14 w15 w16se w16cid w16 w16cex w16sdtdh w16sdtfl w16du">
   <w:docDefaults>
     <w:rPrDefault>
       <w:rPr>
@@ -3455,6 +3557,19 @@
       <w:shd w:val="clear" w:color="auto" w:fill="E1DFDD"/>
     </w:rPr>
   </w:style>
+  <w:style w:type="paragraph" w:styleId="NormalWeb">
+    <w:name w:val="Normal (Web)"/>
+    <w:basedOn w:val="Normal"/>
+    <w:uiPriority w:val="99"/>
+    <w:semiHidden/>
+    <w:unhideWhenUsed/>
+    <w:rsid w:val="009D3D30"/>
+    <w:rPr>
+      <w:rFonts w:ascii="Times New Roman" w:hAnsi="Times New Roman" w:cs="Times New Roman"/>
+      <w:sz w:val="24"/>
+      <w:szCs w:val="24"/>
+    </w:rPr>
+  </w:style>
 </w:styles>
 </file>
 

</xml_diff>